<commit_message>
finish Resources class as represent in doc. change tests as needed
</commit_message>
<xml_diff>
--- a/API documentation.docx
+++ b/API documentation.docx
@@ -46,13 +46,8 @@
         </w:numPr>
       </w:pPr>
       <w:r>
-        <w:t xml:space="preserve">URL </w:t>
-      </w:r>
-      <w:proofErr w:type="spellStart"/>
-      <w:r>
-        <w:t>Params</w:t>
-      </w:r>
-      <w:proofErr w:type="spellEnd"/>
+        <w:t>URL Params</w:t>
+      </w:r>
       <w:r>
         <w:t>:</w:t>
       </w:r>
@@ -138,15 +133,7 @@
       </w:r>
       <w:proofErr w:type="spellEnd"/>
       <w:r>
-        <w:t>:[</w:t>
-      </w:r>
-      <w:proofErr w:type="spellStart"/>
-      <w:r>
-        <w:t>json</w:t>
-      </w:r>
-      <w:proofErr w:type="spellEnd"/>
-      <w:r>
-        <w:t>]</w:t>
+        <w:t>:[json]</w:t>
       </w:r>
       <w:r>
         <w:t>}</w:t>
@@ -198,13 +185,8 @@
         </w:numPr>
       </w:pPr>
       <w:r>
-        <w:t xml:space="preserve">URL </w:t>
-      </w:r>
-      <w:proofErr w:type="spellStart"/>
-      <w:r>
-        <w:t>Params</w:t>
-      </w:r>
-      <w:proofErr w:type="spellEnd"/>
+        <w:t>URL Params</w:t>
+      </w:r>
       <w:r>
         <w:t>:</w:t>
       </w:r>
@@ -359,13 +341,8 @@
         </w:numPr>
       </w:pPr>
       <w:r>
-        <w:t xml:space="preserve">URL </w:t>
-      </w:r>
-      <w:proofErr w:type="spellStart"/>
-      <w:r>
-        <w:t>Params</w:t>
-      </w:r>
-      <w:proofErr w:type="spellEnd"/>
+        <w:t>URL Params</w:t>
+      </w:r>
       <w:r>
         <w:t>:</w:t>
       </w:r>
@@ -512,10 +489,7 @@
     </w:p>
     <w:p>
       <w:r>
-        <w:t xml:space="preserve">Get </w:t>
-      </w:r>
-      <w:r>
-        <w:t>all programs ID and usernames</w:t>
+        <w:t>Get all programs ID and usernames</w:t>
       </w:r>
     </w:p>
     <w:p>
@@ -676,10 +650,7 @@
         <w:pStyle w:val="Heading2"/>
       </w:pPr>
       <w:r>
-        <w:t>POST</w:t>
-      </w:r>
-      <w:r>
-        <w:t>:</w:t>
+        <w:t>POST:</w:t>
       </w:r>
     </w:p>
     <w:p>
@@ -735,59 +706,33 @@
           <w:color w:val="24292E"/>
           <w:shd w:val="clear" w:color="auto" w:fill="FFFFFF"/>
         </w:rPr>
-        <w:t xml:space="preserve">Data </w:t>
-      </w:r>
-      <w:proofErr w:type="spellStart"/>
-      <w:r>
-        <w:rPr>
-          <w:rStyle w:val="Strong"/>
-          <w:rFonts w:ascii="Segoe UI" w:hAnsi="Segoe UI" w:cs="Segoe UI"/>
-          <w:color w:val="24292E"/>
-          <w:shd w:val="clear" w:color="auto" w:fill="FFFFFF"/>
-        </w:rPr>
-        <w:t>Params</w:t>
-      </w:r>
-      <w:proofErr w:type="spellEnd"/>
-      <w:r>
-        <w:rPr>
-          <w:rStyle w:val="Strong"/>
-          <w:rFonts w:ascii="Segoe UI" w:hAnsi="Segoe UI" w:cs="Segoe UI"/>
-          <w:color w:val="24292E"/>
-          <w:shd w:val="clear" w:color="auto" w:fill="FFFFFF"/>
-        </w:rPr>
+        <w:t>Data Params:</w:t>
+      </w:r>
+    </w:p>
+    <w:p>
+      <w:pPr>
+        <w:pStyle w:val="ListParagraph"/>
+        <w:numPr>
+          <w:ilvl w:val="0"/>
+          <w:numId w:val="3"/>
+        </w:numPr>
+      </w:pPr>
+      <w:r>
+        <w:t>{</w:t>
+      </w:r>
+      <w:proofErr w:type="gramStart"/>
+      <w:r>
+        <w:t>username</w:t>
+      </w:r>
+      <w:r>
         <w:t>:</w:t>
       </w:r>
-    </w:p>
-    <w:p>
-      <w:pPr>
-        <w:pStyle w:val="ListParagraph"/>
-        <w:numPr>
-          <w:ilvl w:val="0"/>
-          <w:numId w:val="3"/>
-        </w:numPr>
-      </w:pPr>
-      <w:r>
-        <w:t>{</w:t>
-      </w:r>
-      <w:proofErr w:type="gramStart"/>
-      <w:r>
-        <w:t>username</w:t>
-      </w:r>
-      <w:r>
-        <w:t>:</w:t>
-      </w:r>
       <w:r>
         <w:t>[</w:t>
       </w:r>
       <w:proofErr w:type="gramEnd"/>
       <w:r>
-        <w:t>string], password:[string]</w:t>
-      </w:r>
-      <w:r>
-        <w:t>,</w:t>
-      </w:r>
-      <w:r>
-        <w:t xml:space="preserve"> </w:t>
+        <w:t xml:space="preserve">string], password:[string], </w:t>
       </w:r>
       <w:proofErr w:type="spellStart"/>
       <w:r>
@@ -857,113 +802,11 @@
       <w:r>
         <w:t>Sample Call:</w:t>
       </w:r>
-    </w:p>
-    <w:p>
-      <w:pPr>
-        <w:pStyle w:val="Heading2"/>
-      </w:pPr>
-      <w:r>
-        <w:t>DELETE:</w:t>
-      </w:r>
-    </w:p>
-    <w:p>
-      <w:r>
-        <w:t xml:space="preserve">Delete </w:t>
-      </w:r>
-      <w:r>
-        <w:t>all</w:t>
-      </w:r>
-      <w:r>
-        <w:t xml:space="preserve"> the user username password pairs.</w:t>
-      </w:r>
-    </w:p>
-    <w:p>
-      <w:pPr>
-        <w:pStyle w:val="ListParagraph"/>
-        <w:numPr>
-          <w:ilvl w:val="0"/>
-          <w:numId w:val="3"/>
-        </w:numPr>
-      </w:pPr>
-      <w:r>
-        <w:t>Headers:</w:t>
-      </w:r>
-    </w:p>
-    <w:p>
-      <w:pPr>
-        <w:pStyle w:val="ListParagraph"/>
-      </w:pPr>
-      <w:r>
-        <w:t>Authentication</w:t>
-      </w:r>
-      <w:proofErr w:type="gramStart"/>
-      <w:r>
-        <w:t>=[</w:t>
-      </w:r>
-      <w:proofErr w:type="gramEnd"/>
-      <w:r>
-        <w:t>Authentication server secret</w:t>
-      </w:r>
-      <w:r>
-        <w:t>]</w:t>
-      </w:r>
-    </w:p>
-    <w:p>
-      <w:pPr>
-        <w:pStyle w:val="ListParagraph"/>
-        <w:numPr>
-          <w:ilvl w:val="0"/>
-          <w:numId w:val="3"/>
-        </w:numPr>
-      </w:pPr>
-      <w:r>
-        <w:t>Success Response:</w:t>
-      </w:r>
-    </w:p>
-    <w:p>
-      <w:pPr>
-        <w:pStyle w:val="ListParagraph"/>
-      </w:pPr>
-      <w:r>
-        <w:t>Code: 200 </w:t>
-      </w:r>
-      <w:r>
-        <w:br/>
-        <w:t>Content: </w:t>
-      </w:r>
-      <w:proofErr w:type="gramStart"/>
-      <w:r>
-        <w:t>{ }</w:t>
-      </w:r>
-      <w:proofErr w:type="gramEnd"/>
-    </w:p>
-    <w:p>
-      <w:pPr>
-        <w:pStyle w:val="ListParagraph"/>
-        <w:numPr>
-          <w:ilvl w:val="0"/>
-          <w:numId w:val="3"/>
-        </w:numPr>
-      </w:pPr>
-      <w:r>
-        <w:t>Error Response:</w:t>
-      </w:r>
-    </w:p>
-    <w:p>
-      <w:pPr>
-        <w:pStyle w:val="ListParagraph"/>
-        <w:numPr>
-          <w:ilvl w:val="0"/>
-          <w:numId w:val="3"/>
-        </w:numPr>
-      </w:pPr>
-      <w:r>
-        <w:t>Sample Call:</w:t>
-      </w:r>
+      <w:bookmarkStart w:id="0" w:name="_GoBack"/>
+      <w:bookmarkEnd w:id="0"/>
     </w:p>
     <w:p/>
     <w:p/>
-    <w:p/>
     <w:p>
       <w:r>
         <w:t>url: /password</w:t>
@@ -988,7 +831,6 @@
         <w:pStyle w:val="Heading2"/>
       </w:pPr>
       <w:r>
-        <w:lastRenderedPageBreak/>
         <w:t>GET:</w:t>
       </w:r>
     </w:p>
@@ -1006,15 +848,7 @@
         </w:numPr>
       </w:pPr>
       <w:r>
-        <w:t xml:space="preserve">URL </w:t>
-      </w:r>
-      <w:proofErr w:type="spellStart"/>
-      <w:r>
-        <w:t>params</w:t>
-      </w:r>
-      <w:proofErr w:type="spellEnd"/>
-      <w:r>
-        <w:t>:</w:t>
+        <w:t>URL params:</w:t>
       </w:r>
     </w:p>
     <w:p>
@@ -1225,27 +1059,7 @@
           <w:color w:val="24292E"/>
           <w:shd w:val="clear" w:color="auto" w:fill="FFFFFF"/>
         </w:rPr>
-        <w:t xml:space="preserve">Data </w:t>
-      </w:r>
-      <w:proofErr w:type="spellStart"/>
-      <w:r>
-        <w:rPr>
-          <w:rStyle w:val="Strong"/>
-          <w:rFonts w:ascii="Segoe UI" w:hAnsi="Segoe UI" w:cs="Segoe UI"/>
-          <w:color w:val="24292E"/>
-          <w:shd w:val="clear" w:color="auto" w:fill="FFFFFF"/>
-        </w:rPr>
-        <w:t>Params</w:t>
-      </w:r>
-      <w:proofErr w:type="spellEnd"/>
-      <w:r>
-        <w:rPr>
-          <w:rStyle w:val="Strong"/>
-          <w:rFonts w:ascii="Segoe UI" w:hAnsi="Segoe UI" w:cs="Segoe UI"/>
-          <w:color w:val="24292E"/>
-          <w:shd w:val="clear" w:color="auto" w:fill="FFFFFF"/>
-        </w:rPr>
-        <w:t>:</w:t>
+        <w:t>Data Params:</w:t>
       </w:r>
     </w:p>
     <w:p>
@@ -1381,15 +1195,7 @@
         </w:numPr>
       </w:pPr>
       <w:r>
-        <w:t xml:space="preserve">URL </w:t>
-      </w:r>
-      <w:proofErr w:type="spellStart"/>
-      <w:r>
-        <w:t>params</w:t>
-      </w:r>
-      <w:proofErr w:type="spellEnd"/>
-      <w:r>
-        <w:t>:</w:t>
+        <w:t>URL params:</w:t>
       </w:r>
     </w:p>
     <w:p>
@@ -1495,10 +1301,7 @@
         <w:t>Sample Call:</w:t>
       </w:r>
     </w:p>
-    <w:p>
-      <w:bookmarkStart w:id="0" w:name="_GoBack"/>
-      <w:bookmarkEnd w:id="0"/>
-    </w:p>
+    <w:p/>
     <w:p>
       <w:pPr>
         <w:pStyle w:val="ListParagraph"/>

</xml_diff>

<commit_message>
documentation 0.3 plan register, login, reset account API
</commit_message>
<xml_diff>
--- a/API documentation.docx
+++ b/API documentation.docx
@@ -1,72 +1,86 @@
 
 <file path=word/document.xml><?xml version="1.0" encoding="utf-8"?>
-<w:document xmlns:wpc="http://schemas.microsoft.com/office/word/2010/wordprocessingCanvas" xmlns:cx="http://schemas.microsoft.com/office/drawing/2014/chartex" xmlns:cx1="http://schemas.microsoft.com/office/drawing/2015/9/8/chartex" xmlns:cx2="http://schemas.microsoft.com/office/drawing/2015/10/21/chartex" xmlns:cx3="http://schemas.microsoft.com/office/drawing/2016/5/9/chartex" xmlns:cx4="http://schemas.microsoft.com/office/drawing/2016/5/10/chartex" xmlns:cx5="http://schemas.microsoft.com/office/drawing/2016/5/11/chartex" xmlns:cx6="http://schemas.microsoft.com/office/drawing/2016/5/12/chartex" xmlns:cx7="http://schemas.microsoft.com/office/drawing/2016/5/13/chartex" xmlns:cx8="http://schemas.microsoft.com/office/drawing/2016/5/14/chartex" xmlns:mc="http://schemas.openxmlformats.org/markup-compatibility/2006" xmlns:aink="http://schemas.microsoft.com/office/drawing/2016/ink" xmlns:am3d="http://schemas.microsoft.com/office/drawing/2017/model3d" xmlns:o="urn:schemas-microsoft-com:office:office" xmlns:r="http://schemas.openxmlformats.org/officeDocument/2006/relationships" xmlns:m="http://schemas.openxmlformats.org/officeDocument/2006/math" xmlns:v="urn:schemas-microsoft-com:vml" xmlns:wp14="http://schemas.microsoft.com/office/word/2010/wordprocessingDrawing" xmlns:wp="http://schemas.openxmlformats.org/drawingml/2006/wordprocessingDrawing" xmlns:w10="urn:schemas-microsoft-com:office:word" xmlns:w="http://schemas.openxmlformats.org/wordprocessingml/2006/main" xmlns:w14="http://schemas.microsoft.com/office/word/2010/wordml" xmlns:w15="http://schemas.microsoft.com/office/word/2012/wordml" xmlns:w16cid="http://schemas.microsoft.com/office/word/2016/wordml/cid" xmlns:w16se="http://schemas.microsoft.com/office/word/2015/wordml/symex" xmlns:wpg="http://schemas.microsoft.com/office/word/2010/wordprocessingGroup" xmlns:wpi="http://schemas.microsoft.com/office/word/2010/wordprocessingInk" xmlns:wne="http://schemas.microsoft.com/office/word/2006/wordml" xmlns:wps="http://schemas.microsoft.com/office/word/2010/wordprocessingShape" mc:Ignorable="w14 w15 w16se w16cid wp14">
+<w:document xmlns:wpc="http://schemas.microsoft.com/office/word/2010/wordprocessingCanvas" xmlns:cx="http://schemas.microsoft.com/office/drawing/2014/chartex" xmlns:mc="http://schemas.openxmlformats.org/markup-compatibility/2006" xmlns:o="urn:schemas-microsoft-com:office:office" xmlns:r="http://schemas.openxmlformats.org/officeDocument/2006/relationships" xmlns:m="http://schemas.openxmlformats.org/officeDocument/2006/math" xmlns:v="urn:schemas-microsoft-com:vml" xmlns:wp14="http://schemas.microsoft.com/office/word/2010/wordprocessingDrawing" xmlns:wp="http://schemas.openxmlformats.org/drawingml/2006/wordprocessingDrawing" xmlns:w10="urn:schemas-microsoft-com:office:word" xmlns:w="http://schemas.openxmlformats.org/wordprocessingml/2006/main" xmlns:w14="http://schemas.microsoft.com/office/word/2010/wordml" xmlns:w15="http://schemas.microsoft.com/office/word/2012/wordml" xmlns:w16se="http://schemas.microsoft.com/office/word/2015/wordml/symex" xmlns:wpg="http://schemas.microsoft.com/office/word/2010/wordprocessingGroup" xmlns:wpi="http://schemas.microsoft.com/office/word/2010/wordprocessingInk" xmlns:wne="http://schemas.microsoft.com/office/word/2006/wordml" xmlns:wps="http://schemas.microsoft.com/office/word/2010/wordprocessingShape" mc:Ignorable="w14 w15 w16se wp14">
   <w:body>
     <w:p>
       <w:pPr>
-        <w:pStyle w:val="Heading1"/>
+        <w:pStyle w:val="1"/>
       </w:pPr>
       <w:r>
         <w:t xml:space="preserve">Name: </w:t>
       </w:r>
       <w:r>
+        <w:t>register</w:t>
+      </w:r>
+    </w:p>
+    <w:p>
+      <w:hyperlink r:id="rId5" w:history="1">
+        <w:r>
+          <w:rPr>
+            <w:rStyle w:val="Hyperlink"/>
+          </w:rPr>
+          <w:t>url:</w:t>
+        </w:r>
+        <w:r>
+          <w:rPr>
+            <w:rStyle w:val="Hyperlink"/>
+          </w:rPr>
+          <w:t xml:space="preserve"> </w:t>
+        </w:r>
+        <w:r>
+          <w:rPr>
+            <w:rStyle w:val="Hyperlink"/>
+          </w:rPr>
+          <w:t>/register</w:t>
+        </w:r>
+      </w:hyperlink>
+    </w:p>
+    <w:p>
+      <w:pPr>
+        <w:pStyle w:val="2"/>
+      </w:pPr>
+      <w:r>
+        <w:t>POST</w:t>
+      </w:r>
+      <w:r>
+        <w:t>:</w:t>
+      </w:r>
+    </w:p>
+    <w:p>
+      <w:r>
+        <w:t>R</w:t>
+      </w:r>
+      <w:r>
+        <w:t>egister</w:t>
+      </w:r>
+    </w:p>
+    <w:p>
+      <w:pPr>
+        <w:pStyle w:val="a5"/>
+        <w:numPr>
+          <w:ilvl w:val="0"/>
+          <w:numId w:val="3"/>
+        </w:numPr>
+      </w:pPr>
+      <w:r>
+        <w:t xml:space="preserve">Data </w:t>
+      </w:r>
+      <w:proofErr w:type="spellStart"/>
+      <w:r>
+        <w:t>Params</w:t>
+      </w:r>
+      <w:proofErr w:type="spellEnd"/>
+      <w:r>
+        <w:t>:</w:t>
+      </w:r>
+    </w:p>
+    <w:p>
+      <w:pPr>
+        <w:pStyle w:val="a5"/>
+      </w:pPr>
+      <w:r>
         <w:t>Authentication</w:t>
       </w:r>
-    </w:p>
-    <w:p>
-      <w:r>
-        <w:t>url: /</w:t>
-      </w:r>
-      <w:r>
-        <w:t>Authentication</w:t>
-      </w:r>
-      <w:r>
-        <w:t>/JWT</w:t>
-      </w:r>
-    </w:p>
-    <w:p>
-      <w:pPr>
-        <w:pStyle w:val="Heading2"/>
-      </w:pPr>
-      <w:r>
-        <w:t>GET:</w:t>
-      </w:r>
-    </w:p>
-    <w:p>
-      <w:r>
-        <w:t>Get JWT token to login</w:t>
-      </w:r>
-    </w:p>
-    <w:p>
-      <w:pPr>
-        <w:pStyle w:val="ListParagraph"/>
-        <w:numPr>
-          <w:ilvl w:val="0"/>
-          <w:numId w:val="3"/>
-        </w:numPr>
-      </w:pPr>
-      <w:r>
-        <w:t>URL Params</w:t>
-      </w:r>
-      <w:r>
-        <w:t>:</w:t>
-      </w:r>
-    </w:p>
-    <w:p>
-      <w:pPr>
-        <w:pStyle w:val="ListParagraph"/>
-      </w:pPr>
-      <w:r>
-        <w:t>Required:</w:t>
-      </w:r>
-    </w:p>
-    <w:p>
-      <w:pPr>
-        <w:pStyle w:val="ListParagraph"/>
-      </w:pPr>
-      <w:r>
-        <w:t>Authentication</w:t>
-      </w:r>
       <w:r>
         <w:t>=[</w:t>
       </w:r>
@@ -77,7 +91,7 @@
         <w:t>]</w:t>
       </w:r>
       <w:r>
-        <w:t xml:space="preserve">- hushed </w:t>
+        <w:t xml:space="preserve">- </w:t>
       </w:r>
       <w:proofErr w:type="spellStart"/>
       <w:proofErr w:type="gramStart"/>
@@ -86,10 +100,45 @@
       </w:r>
       <w:proofErr w:type="spellEnd"/>
       <w:proofErr w:type="gramEnd"/>
-    </w:p>
-    <w:p>
-      <w:pPr>
-        <w:pStyle w:val="ListParagraph"/>
+      <w:r>
+        <w:t xml:space="preserve"> in base64</w:t>
+      </w:r>
+    </w:p>
+    <w:p>
+      <w:pPr>
+        <w:pStyle w:val="a5"/>
+      </w:pPr>
+      <w:r>
+        <w:t>Phone number: = [</w:t>
+      </w:r>
+      <w:proofErr w:type="spellStart"/>
+      <w:r>
+        <w:t>int</w:t>
+      </w:r>
+      <w:proofErr w:type="spellEnd"/>
+      <w:r>
+        <w:t>]</w:t>
+      </w:r>
+    </w:p>
+    <w:p>
+      <w:pPr>
+        <w:pStyle w:val="a5"/>
+      </w:pPr>
+      <w:r>
+        <w:t>Trusted account username= [</w:t>
+      </w:r>
+      <w:proofErr w:type="spellStart"/>
+      <w:r>
+        <w:t>str</w:t>
+      </w:r>
+      <w:proofErr w:type="spellEnd"/>
+      <w:r>
+        <w:t>] – username of other client</w:t>
+      </w:r>
+    </w:p>
+    <w:p>
+      <w:pPr>
+        <w:pStyle w:val="a5"/>
         <w:numPr>
           <w:ilvl w:val="0"/>
           <w:numId w:val="3"/>
@@ -101,492 +150,625 @@
     </w:p>
     <w:p>
       <w:pPr>
-        <w:pStyle w:val="ListParagraph"/>
+        <w:pStyle w:val="a5"/>
       </w:pPr>
       <w:r>
         <w:t>Code: 200 </w:t>
+      </w:r>
+      <w:r>
+        <w:br/>
+        <w:t>Content: { }</w:t>
+      </w:r>
+    </w:p>
+    <w:p>
+      <w:pPr>
+        <w:pStyle w:val="a5"/>
+        <w:numPr>
+          <w:ilvl w:val="0"/>
+          <w:numId w:val="3"/>
+        </w:numPr>
+      </w:pPr>
+      <w:r>
+        <w:t>Error Response:</w:t>
+      </w:r>
+    </w:p>
+    <w:p>
+      <w:pPr>
+        <w:pStyle w:val="a5"/>
+        <w:numPr>
+          <w:ilvl w:val="0"/>
+          <w:numId w:val="3"/>
+        </w:numPr>
+      </w:pPr>
+      <w:r>
+        <w:t>Code: 442 unexpected entity</w:t>
+      </w:r>
+    </w:p>
+    <w:p>
+      <w:pPr>
+        <w:pStyle w:val="a5"/>
+        <w:numPr>
+          <w:ilvl w:val="0"/>
+          <w:numId w:val="3"/>
+        </w:numPr>
+      </w:pPr>
+      <w:proofErr w:type="gramStart"/>
+      <w:r>
+        <w:t>Content:{</w:t>
+      </w:r>
+      <w:proofErr w:type="gramEnd"/>
+      <w:r>
+        <w:t xml:space="preserve">username: </w:t>
+      </w:r>
+      <w:r>
+        <w:t>error</w:t>
+      </w:r>
+      <w:r>
+        <w:t xml:space="preserve">, </w:t>
+      </w:r>
+      <w:r>
+        <w:t xml:space="preserve">password: </w:t>
+      </w:r>
+      <w:r>
+        <w:t>er</w:t>
+      </w:r>
+      <w:r>
+        <w:t>r</w:t>
+      </w:r>
+      <w:r>
+        <w:t>or, …}</w:t>
+      </w:r>
+    </w:p>
+    <w:p>
+      <w:pPr>
+        <w:pStyle w:val="a5"/>
+        <w:numPr>
+          <w:ilvl w:val="0"/>
+          <w:numId w:val="3"/>
+        </w:numPr>
+      </w:pPr>
+      <w:r>
+        <w:t>Sample Call:</w:t>
+      </w:r>
+    </w:p>
+    <w:p>
+      <w:r>
+        <w:t>url: /reset</w:t>
+      </w:r>
+    </w:p>
+    <w:p>
+      <w:pPr>
+        <w:pStyle w:val="2"/>
+      </w:pPr>
+      <w:r>
+        <w:t>GET</w:t>
+      </w:r>
+      <w:r>
+        <w:t>:</w:t>
+      </w:r>
+    </w:p>
+    <w:p>
+      <w:r>
+        <w:t>Get validation question.</w:t>
+      </w:r>
+    </w:p>
+    <w:p>
+      <w:pPr>
+        <w:pStyle w:val="a5"/>
+        <w:numPr>
+          <w:ilvl w:val="0"/>
+          <w:numId w:val="3"/>
+        </w:numPr>
+      </w:pPr>
+      <w:r>
+        <w:t>Headers</w:t>
+      </w:r>
+      <w:r>
+        <w:t>:</w:t>
+      </w:r>
+    </w:p>
+    <w:p>
+      <w:pPr>
+        <w:pStyle w:val="a5"/>
+      </w:pPr>
+      <w:r>
+        <w:t>Phone number: = [</w:t>
+      </w:r>
+      <w:proofErr w:type="spellStart"/>
+      <w:r>
+        <w:t>int</w:t>
+      </w:r>
+      <w:proofErr w:type="spellEnd"/>
+      <w:r>
+        <w:t>]</w:t>
+      </w:r>
+    </w:p>
+    <w:p>
+      <w:pPr>
+        <w:pStyle w:val="a5"/>
+      </w:pPr>
+      <w:r>
+        <w:t>OR</w:t>
+      </w:r>
+    </w:p>
+    <w:p>
+      <w:pPr>
+        <w:pStyle w:val="a5"/>
+      </w:pPr>
+      <w:r>
+        <w:t>username</w:t>
+      </w:r>
+      <w:r>
+        <w:t>= [</w:t>
+      </w:r>
+      <w:proofErr w:type="spellStart"/>
+      <w:r>
+        <w:t>str</w:t>
+      </w:r>
+      <w:proofErr w:type="spellEnd"/>
+      <w:r>
+        <w:t xml:space="preserve">] </w:t>
+      </w:r>
+    </w:p>
+    <w:p>
+      <w:pPr>
+        <w:pStyle w:val="a5"/>
+        <w:numPr>
+          <w:ilvl w:val="0"/>
+          <w:numId w:val="3"/>
+        </w:numPr>
+      </w:pPr>
+      <w:r>
+        <w:t>Success Response:</w:t>
+      </w:r>
+    </w:p>
+    <w:p>
+      <w:pPr>
+        <w:pStyle w:val="a5"/>
+      </w:pPr>
+      <w:r>
+        <w:t>Code: 20</w:t>
+      </w:r>
+      <w:r>
+        <w:t>0</w:t>
+      </w:r>
+      <w:r>
+        <w:br/>
+        <w:t>Content: {</w:t>
+      </w:r>
+      <w:r>
+        <w:t>question: …</w:t>
+      </w:r>
+      <w:r>
+        <w:t xml:space="preserve"> }</w:t>
+      </w:r>
+    </w:p>
+    <w:p>
+      <w:pPr>
+        <w:pStyle w:val="a5"/>
+        <w:numPr>
+          <w:ilvl w:val="0"/>
+          <w:numId w:val="3"/>
+        </w:numPr>
+      </w:pPr>
+      <w:r>
+        <w:t>Error Response:</w:t>
+      </w:r>
+    </w:p>
+    <w:p>
+      <w:pPr>
+        <w:pStyle w:val="a5"/>
+        <w:numPr>
+          <w:ilvl w:val="0"/>
+          <w:numId w:val="3"/>
+        </w:numPr>
+      </w:pPr>
+      <w:r>
+        <w:t>Sample Call:</w:t>
+      </w:r>
+    </w:p>
+    <w:p/>
+    <w:p>
+      <w:pPr>
+        <w:pStyle w:val="2"/>
+      </w:pPr>
+      <w:r>
+        <w:t>POST:</w:t>
+      </w:r>
+    </w:p>
+    <w:p>
+      <w:r>
+        <w:t>Change username and password</w:t>
+      </w:r>
+      <w:r>
+        <w:t>. Validate with phone number or trusted account.</w:t>
+      </w:r>
+    </w:p>
+    <w:p>
+      <w:r>
+        <w:t>Send pin to phone number or trusted account to validate login.</w:t>
+      </w:r>
+    </w:p>
+    <w:p>
+      <w:pPr>
+        <w:pStyle w:val="a5"/>
+        <w:numPr>
+          <w:ilvl w:val="0"/>
+          <w:numId w:val="3"/>
+        </w:numPr>
+      </w:pPr>
+      <w:r>
+        <w:t xml:space="preserve">Data </w:t>
+      </w:r>
+      <w:proofErr w:type="spellStart"/>
+      <w:r>
+        <w:t>Params</w:t>
+      </w:r>
+      <w:proofErr w:type="spellEnd"/>
+      <w:r>
+        <w:t>:</w:t>
+      </w:r>
+    </w:p>
+    <w:p>
+      <w:pPr>
+        <w:pStyle w:val="a5"/>
+      </w:pPr>
+      <w:r>
+        <w:t>Required:</w:t>
+      </w:r>
+    </w:p>
+    <w:p>
+      <w:pPr>
+        <w:pStyle w:val="a5"/>
+      </w:pPr>
+      <w:r>
+        <w:t>username= [</w:t>
+      </w:r>
+      <w:proofErr w:type="spellStart"/>
+      <w:r>
+        <w:t>str</w:t>
+      </w:r>
+      <w:proofErr w:type="spellEnd"/>
+      <w:r>
+        <w:t xml:space="preserve">] </w:t>
+      </w:r>
+    </w:p>
+    <w:p>
+      <w:pPr>
+        <w:pStyle w:val="a5"/>
+      </w:pPr>
+      <w:r>
+        <w:t>answer= [</w:t>
+      </w:r>
+      <w:proofErr w:type="spellStart"/>
+      <w:r>
+        <w:t>str</w:t>
+      </w:r>
+      <w:proofErr w:type="spellEnd"/>
+      <w:r>
+        <w:t>] – answer to the validation question</w:t>
+      </w:r>
+    </w:p>
+    <w:p>
+      <w:pPr>
+        <w:pStyle w:val="a5"/>
+        <w:numPr>
+          <w:ilvl w:val="0"/>
+          <w:numId w:val="3"/>
+        </w:numPr>
+      </w:pPr>
+      <w:r>
+        <w:t>Success Response:</w:t>
+      </w:r>
+    </w:p>
+    <w:p>
+      <w:pPr>
+        <w:pStyle w:val="a5"/>
+      </w:pPr>
+      <w:r>
+        <w:t>Code: 20</w:t>
+      </w:r>
+      <w:r>
+        <w:t>1</w:t>
+      </w:r>
+      <w:r>
+        <w:t> </w:t>
+      </w:r>
+      <w:r>
+        <w:br/>
+        <w:t>Content: { }</w:t>
+      </w:r>
+    </w:p>
+    <w:p>
+      <w:pPr>
+        <w:pStyle w:val="a5"/>
+        <w:numPr>
+          <w:ilvl w:val="0"/>
+          <w:numId w:val="3"/>
+        </w:numPr>
+      </w:pPr>
+      <w:r>
+        <w:t>Error Response:</w:t>
+      </w:r>
+    </w:p>
+    <w:p>
+      <w:pPr>
+        <w:pStyle w:val="a5"/>
+        <w:numPr>
+          <w:ilvl w:val="0"/>
+          <w:numId w:val="3"/>
+        </w:numPr>
+      </w:pPr>
+      <w:r>
+        <w:t>Sample Call:</w:t>
+      </w:r>
+    </w:p>
+    <w:p/>
+    <w:p>
+      <w:pPr>
+        <w:pStyle w:val="1"/>
+      </w:pPr>
+      <w:r>
+        <w:t xml:space="preserve">Name: </w:t>
+      </w:r>
+      <w:r>
+        <w:t>Authentication</w:t>
+      </w:r>
+    </w:p>
+    <w:p>
+      <w:r>
+        <w:t>url: /</w:t>
+      </w:r>
+      <w:r>
+        <w:t>login</w:t>
+      </w:r>
+    </w:p>
+    <w:p>
+      <w:pPr>
+        <w:pStyle w:val="2"/>
+      </w:pPr>
+      <w:r>
+        <w:t>GET:</w:t>
+      </w:r>
+    </w:p>
+    <w:p>
+      <w:r>
+        <w:t xml:space="preserve">Get JWT token to </w:t>
+      </w:r>
+      <w:r>
+        <w:t>use when access data</w:t>
+      </w:r>
+    </w:p>
+    <w:p>
+      <w:pPr>
+        <w:pStyle w:val="a5"/>
+        <w:numPr>
+          <w:ilvl w:val="0"/>
+          <w:numId w:val="3"/>
+        </w:numPr>
+      </w:pPr>
+      <w:r>
+        <w:t xml:space="preserve">Data </w:t>
+      </w:r>
+      <w:proofErr w:type="spellStart"/>
+      <w:r>
+        <w:t>Params</w:t>
+      </w:r>
+      <w:proofErr w:type="spellEnd"/>
+      <w:r>
+        <w:t>:</w:t>
+      </w:r>
+    </w:p>
+    <w:p>
+      <w:pPr>
+        <w:pStyle w:val="a5"/>
+      </w:pPr>
+      <w:r>
+        <w:t>Authentication</w:t>
+      </w:r>
+      <w:r>
+        <w:t>=[</w:t>
+      </w:r>
+      <w:r>
+        <w:t>string</w:t>
+      </w:r>
+      <w:r>
+        <w:t>]</w:t>
+      </w:r>
+      <w:r>
+        <w:t xml:space="preserve">- </w:t>
+      </w:r>
+      <w:proofErr w:type="spellStart"/>
+      <w:proofErr w:type="gramStart"/>
+      <w:r>
+        <w:t>username:password</w:t>
+      </w:r>
+      <w:proofErr w:type="spellEnd"/>
+      <w:proofErr w:type="gramEnd"/>
+      <w:r>
+        <w:t xml:space="preserve"> on base 64</w:t>
+      </w:r>
+    </w:p>
+    <w:p>
+      <w:pPr>
+        <w:pStyle w:val="a5"/>
+        <w:numPr>
+          <w:ilvl w:val="0"/>
+          <w:numId w:val="3"/>
+        </w:numPr>
+      </w:pPr>
+      <w:r>
+        <w:t>Success Response:</w:t>
+      </w:r>
+    </w:p>
+    <w:p>
+      <w:pPr>
+        <w:pStyle w:val="a5"/>
+      </w:pPr>
+      <w:r>
+        <w:t>Code: 200 </w:t>
+      </w:r>
+      <w:r>
+        <w:br/>
+        <w:t xml:space="preserve">Content: { </w:t>
+      </w:r>
+      <w:r>
+        <w:t>Authentication</w:t>
+      </w:r>
+      <w:r>
+        <w:t xml:space="preserve"> : </w:t>
+      </w:r>
+      <w:r>
+        <w:t>JWT token}</w:t>
+      </w:r>
+    </w:p>
+    <w:p>
+      <w:pPr>
+        <w:pStyle w:val="a5"/>
+        <w:numPr>
+          <w:ilvl w:val="0"/>
+          <w:numId w:val="3"/>
+        </w:numPr>
+      </w:pPr>
+      <w:r>
+        <w:t>Error Response:</w:t>
+      </w:r>
+    </w:p>
+    <w:p>
+      <w:pPr>
+        <w:pStyle w:val="a5"/>
+        <w:numPr>
+          <w:ilvl w:val="0"/>
+          <w:numId w:val="3"/>
+        </w:numPr>
+      </w:pPr>
+      <w:r>
+        <w:t>Sample Call:</w:t>
+      </w:r>
+    </w:p>
+    <w:p/>
+    <w:p/>
+    <w:p>
+      <w:pPr>
+        <w:pStyle w:val="1"/>
+      </w:pPr>
+      <w:r>
+        <w:t>Name: passwords</w:t>
+      </w:r>
+    </w:p>
+    <w:p>
+      <w:r>
+        <w:t>url: /passwords</w:t>
+      </w:r>
+    </w:p>
+    <w:p>
+      <w:pPr>
+        <w:pStyle w:val="2"/>
+      </w:pPr>
+      <w:r>
+        <w:t>GET:</w:t>
+      </w:r>
+    </w:p>
+    <w:p>
+      <w:r>
+        <w:t>Get all programs ID and usernames</w:t>
+      </w:r>
+    </w:p>
+    <w:p>
+      <w:pPr>
+        <w:pStyle w:val="a5"/>
+        <w:numPr>
+          <w:ilvl w:val="0"/>
+          <w:numId w:val="4"/>
+        </w:numPr>
+      </w:pPr>
+      <w:r>
+        <w:t>Headers:</w:t>
+      </w:r>
+    </w:p>
+    <w:p>
+      <w:pPr>
+        <w:pStyle w:val="a5"/>
+      </w:pPr>
+      <w:r>
+        <w:t>Authentication</w:t>
+      </w:r>
+      <w:proofErr w:type="gramStart"/>
+      <w:r>
+        <w:t>=[</w:t>
+      </w:r>
+      <w:proofErr w:type="gramEnd"/>
+      <w:r>
+        <w:t>JWT token]</w:t>
+      </w:r>
+    </w:p>
+    <w:p>
+      <w:pPr>
+        <w:pStyle w:val="a5"/>
+        <w:numPr>
+          <w:ilvl w:val="0"/>
+          <w:numId w:val="3"/>
+        </w:numPr>
+      </w:pPr>
+      <w:r>
+        <w:t>Success Response:</w:t>
+      </w:r>
+    </w:p>
+    <w:p>
+      <w:pPr>
+        <w:pStyle w:val="a5"/>
+      </w:pPr>
+      <w:r>
+        <w:t>Code:</w:t>
+      </w:r>
+      <w:r>
+        <w:t> 200</w:t>
       </w:r>
       <w:r>
         <w:br/>
         <w:t>Content: </w:t>
       </w:r>
+      <w:r>
+        <w:t>{</w:t>
+      </w:r>
+    </w:p>
+    <w:p>
+      <w:pPr>
+        <w:pStyle w:val="a5"/>
+      </w:pPr>
       <w:proofErr w:type="gramStart"/>
       <w:r>
-        <w:t xml:space="preserve">{ </w:t>
-      </w:r>
-      <w:r>
-        <w:t>Authentication</w:t>
+        <w:t>programs:[</w:t>
       </w:r>
       <w:proofErr w:type="gramEnd"/>
-      <w:r>
-        <w:t xml:space="preserve"> : </w:t>
-      </w:r>
-      <w:r>
-        <w:t>[JWT token]</w:t>
-      </w:r>
-      <w:r>
-        <w:t xml:space="preserve">, </w:t>
+    </w:p>
+    <w:p>
+      <w:pPr>
+        <w:pStyle w:val="a5"/>
+      </w:pPr>
+      <w:r>
+        <w:t>{</w:t>
+      </w:r>
+      <w:proofErr w:type="gramStart"/>
+      <w:r>
+        <w:t>username:[</w:t>
+      </w:r>
+      <w:proofErr w:type="gramEnd"/>
+      <w:r>
+        <w:t xml:space="preserve">string], </w:t>
       </w:r>
       <w:proofErr w:type="spellStart"/>
       <w:r>
-        <w:t>UserSetting</w:t>
+        <w:t>programID</w:t>
       </w:r>
       <w:proofErr w:type="spellEnd"/>
       <w:r>
-        <w:t>:[json]</w:t>
-      </w:r>
-      <w:r>
-        <w:t>}</w:t>
-      </w:r>
-    </w:p>
-    <w:p>
-      <w:pPr>
-        <w:pStyle w:val="ListParagraph"/>
-        <w:numPr>
-          <w:ilvl w:val="0"/>
-          <w:numId w:val="3"/>
-        </w:numPr>
-      </w:pPr>
-      <w:r>
-        <w:t>Error Response:</w:t>
-      </w:r>
-    </w:p>
-    <w:p>
-      <w:pPr>
-        <w:pStyle w:val="ListParagraph"/>
-        <w:numPr>
-          <w:ilvl w:val="0"/>
-          <w:numId w:val="3"/>
-        </w:numPr>
-      </w:pPr>
-      <w:r>
-        <w:t>Sample Call:</w:t>
-      </w:r>
-    </w:p>
-    <w:p>
-      <w:pPr>
-        <w:pStyle w:val="Heading2"/>
-      </w:pPr>
-      <w:r>
-        <w:t>PUT:</w:t>
-      </w:r>
-    </w:p>
-    <w:p>
-      <w:r>
-        <w:t>Change username and password</w:t>
-      </w:r>
-    </w:p>
-    <w:p>
-      <w:pPr>
-        <w:pStyle w:val="ListParagraph"/>
-        <w:numPr>
-          <w:ilvl w:val="0"/>
-          <w:numId w:val="3"/>
-        </w:numPr>
-      </w:pPr>
-      <w:r>
-        <w:t>URL Params</w:t>
-      </w:r>
-      <w:r>
-        <w:t>:</w:t>
-      </w:r>
-    </w:p>
-    <w:p>
-      <w:pPr>
-        <w:pStyle w:val="ListParagraph"/>
-      </w:pPr>
-      <w:r>
-        <w:t>Required:</w:t>
-      </w:r>
-    </w:p>
-    <w:p>
-      <w:pPr>
-        <w:pStyle w:val="ListParagraph"/>
-      </w:pPr>
-      <w:r>
-        <w:t>Authentication</w:t>
-      </w:r>
-      <w:r>
-        <w:t>=[</w:t>
-      </w:r>
-      <w:r>
-        <w:t>string</w:t>
-      </w:r>
-      <w:r>
-        <w:t>]</w:t>
-      </w:r>
-      <w:r>
-        <w:t xml:space="preserve">- hushed last </w:t>
-      </w:r>
-      <w:proofErr w:type="spellStart"/>
-      <w:proofErr w:type="gramStart"/>
-      <w:r>
-        <w:t>username:password</w:t>
-      </w:r>
-      <w:proofErr w:type="spellEnd"/>
-      <w:proofErr w:type="gramEnd"/>
-    </w:p>
-    <w:p>
-      <w:pPr>
-        <w:pStyle w:val="ListParagraph"/>
-      </w:pPr>
-      <w:proofErr w:type="spellStart"/>
-      <w:r>
-        <w:t>NewAutentication</w:t>
-      </w:r>
-      <w:proofErr w:type="spellEnd"/>
-      <w:r>
-        <w:t>:</w:t>
-      </w:r>
-      <w:r>
-        <w:t xml:space="preserve"> </w:t>
-      </w:r>
-      <w:r>
-        <w:t>=[</w:t>
-      </w:r>
-      <w:r>
-        <w:t>string</w:t>
-      </w:r>
-      <w:r>
-        <w:t>]</w:t>
-      </w:r>
-      <w:r>
-        <w:t xml:space="preserve">- hushed new </w:t>
-      </w:r>
-      <w:proofErr w:type="spellStart"/>
-      <w:proofErr w:type="gramStart"/>
-      <w:r>
-        <w:t>username:password</w:t>
-      </w:r>
-      <w:proofErr w:type="spellEnd"/>
-      <w:proofErr w:type="gramEnd"/>
-    </w:p>
-    <w:p>
-      <w:pPr>
-        <w:pStyle w:val="ListParagraph"/>
-        <w:numPr>
-          <w:ilvl w:val="0"/>
-          <w:numId w:val="3"/>
-        </w:numPr>
-      </w:pPr>
-      <w:r>
-        <w:t>Success Response:</w:t>
-      </w:r>
-    </w:p>
-    <w:p>
-      <w:pPr>
-        <w:pStyle w:val="ListParagraph"/>
-      </w:pPr>
-      <w:r>
-        <w:t>Code: 200 </w:t>
-      </w:r>
-      <w:r>
-        <w:br/>
-        <w:t>Content: </w:t>
-      </w:r>
-      <w:proofErr w:type="gramStart"/>
-      <w:r>
-        <w:t>{ }</w:t>
-      </w:r>
-      <w:proofErr w:type="gramEnd"/>
-    </w:p>
-    <w:p>
-      <w:pPr>
-        <w:pStyle w:val="ListParagraph"/>
-        <w:numPr>
-          <w:ilvl w:val="0"/>
-          <w:numId w:val="3"/>
-        </w:numPr>
-      </w:pPr>
-      <w:r>
-        <w:t>Error Response:</w:t>
-      </w:r>
-    </w:p>
-    <w:p>
-      <w:pPr>
-        <w:pStyle w:val="ListParagraph"/>
-        <w:numPr>
-          <w:ilvl w:val="0"/>
-          <w:numId w:val="3"/>
-        </w:numPr>
-      </w:pPr>
-      <w:r>
-        <w:t>Sample Call:</w:t>
-      </w:r>
-    </w:p>
-    <w:p>
-      <w:pPr>
-        <w:pStyle w:val="Heading2"/>
-      </w:pPr>
-      <w:r>
-        <w:t>DELETE:</w:t>
-      </w:r>
-    </w:p>
-    <w:p>
-      <w:r>
-        <w:t>Delete the account.</w:t>
-      </w:r>
-    </w:p>
-    <w:p>
-      <w:r>
-        <w:t>Deletion complete after week, before that any login will cancel the deletion.</w:t>
-      </w:r>
-    </w:p>
-    <w:p>
-      <w:pPr>
-        <w:pStyle w:val="ListParagraph"/>
-        <w:numPr>
-          <w:ilvl w:val="0"/>
-          <w:numId w:val="3"/>
-        </w:numPr>
-      </w:pPr>
-      <w:r>
-        <w:t>URL Params</w:t>
-      </w:r>
-      <w:r>
-        <w:t>:</w:t>
-      </w:r>
-    </w:p>
-    <w:p>
-      <w:pPr>
-        <w:pStyle w:val="ListParagraph"/>
-      </w:pPr>
-      <w:r>
-        <w:t>Required:</w:t>
-      </w:r>
-    </w:p>
-    <w:p>
-      <w:pPr>
-        <w:pStyle w:val="ListParagraph"/>
-      </w:pPr>
-      <w:r>
-        <w:t>Authentication</w:t>
-      </w:r>
-      <w:r>
-        <w:t>=[</w:t>
-      </w:r>
-      <w:r>
-        <w:t>string</w:t>
-      </w:r>
-      <w:r>
-        <w:t>]</w:t>
-      </w:r>
-      <w:r>
-        <w:t xml:space="preserve">- hushed last </w:t>
-      </w:r>
-      <w:proofErr w:type="spellStart"/>
-      <w:proofErr w:type="gramStart"/>
-      <w:r>
-        <w:t>username:password</w:t>
-      </w:r>
-      <w:proofErr w:type="spellEnd"/>
-      <w:proofErr w:type="gramEnd"/>
-    </w:p>
-    <w:p>
-      <w:pPr>
-        <w:pStyle w:val="ListParagraph"/>
-        <w:numPr>
-          <w:ilvl w:val="0"/>
-          <w:numId w:val="3"/>
-        </w:numPr>
-      </w:pPr>
-      <w:r>
-        <w:t>Success Response:</w:t>
-      </w:r>
-    </w:p>
-    <w:p>
-      <w:pPr>
-        <w:pStyle w:val="ListParagraph"/>
-      </w:pPr>
-      <w:r>
-        <w:t>Code: </w:t>
-      </w:r>
-      <w:r>
-        <w:t>202 Accepted</w:t>
-      </w:r>
-      <w:r>
-        <w:t>.</w:t>
-      </w:r>
-      <w:r>
-        <w:br/>
-        <w:t>Content: {</w:t>
-      </w:r>
-      <w:proofErr w:type="spellStart"/>
-      <w:proofErr w:type="gramStart"/>
-      <w:r>
-        <w:t>deletionTime</w:t>
-      </w:r>
-      <w:proofErr w:type="spellEnd"/>
-      <w:r>
-        <w:t>:[</w:t>
-      </w:r>
-      <w:proofErr w:type="gramEnd"/>
-      <w:r>
-        <w:t>time</w:t>
-      </w:r>
-      <w:r>
-        <w:t xml:space="preserve"> format</w:t>
-      </w:r>
-      <w:r>
-        <w:t>?????]</w:t>
-      </w:r>
-      <w:r>
-        <w:t xml:space="preserve"> }</w:t>
-      </w:r>
-    </w:p>
-    <w:p>
-      <w:pPr>
-        <w:pStyle w:val="ListParagraph"/>
-        <w:numPr>
-          <w:ilvl w:val="0"/>
-          <w:numId w:val="3"/>
-        </w:numPr>
-      </w:pPr>
-      <w:r>
-        <w:t>Error Response:</w:t>
-      </w:r>
-    </w:p>
-    <w:p>
-      <w:pPr>
-        <w:pStyle w:val="ListParagraph"/>
-        <w:numPr>
-          <w:ilvl w:val="0"/>
-          <w:numId w:val="3"/>
-        </w:numPr>
-      </w:pPr>
-      <w:r>
-        <w:t>Sample Call:</w:t>
-      </w:r>
-    </w:p>
-    <w:p>
-      <w:pPr>
-        <w:pStyle w:val="ListParagraph"/>
-      </w:pPr>
-    </w:p>
-    <w:p/>
-    <w:p/>
-    <w:p>
-      <w:pPr>
-        <w:pStyle w:val="Heading1"/>
-      </w:pPr>
-      <w:r>
-        <w:t>Name: passwords</w:t>
-      </w:r>
-    </w:p>
-    <w:p>
-      <w:r>
-        <w:t>url: /passwords</w:t>
-      </w:r>
-    </w:p>
-    <w:p>
-      <w:pPr>
-        <w:pStyle w:val="Heading2"/>
-      </w:pPr>
-      <w:r>
-        <w:lastRenderedPageBreak/>
-        <w:t>GET:</w:t>
-      </w:r>
-    </w:p>
-    <w:p>
-      <w:r>
-        <w:t>Get all programs ID and usernames</w:t>
-      </w:r>
-    </w:p>
-    <w:p>
-      <w:pPr>
-        <w:pStyle w:val="ListParagraph"/>
-        <w:numPr>
-          <w:ilvl w:val="0"/>
-          <w:numId w:val="4"/>
-        </w:numPr>
-      </w:pPr>
-      <w:r>
-        <w:t>Headers:</w:t>
-      </w:r>
-    </w:p>
-    <w:p>
-      <w:pPr>
-        <w:pStyle w:val="ListParagraph"/>
-      </w:pPr>
-      <w:r>
-        <w:t>Authentication</w:t>
-      </w:r>
-      <w:proofErr w:type="gramStart"/>
-      <w:r>
-        <w:t>=[</w:t>
-      </w:r>
-      <w:proofErr w:type="gramEnd"/>
-      <w:r>
-        <w:t>JWT token]</w:t>
-      </w:r>
-    </w:p>
-    <w:p>
-      <w:pPr>
-        <w:pStyle w:val="ListParagraph"/>
-        <w:numPr>
-          <w:ilvl w:val="0"/>
-          <w:numId w:val="3"/>
-        </w:numPr>
-      </w:pPr>
-      <w:r>
-        <w:t>Success Response:</w:t>
-      </w:r>
-    </w:p>
-    <w:p>
-      <w:pPr>
-        <w:pStyle w:val="ListParagraph"/>
-      </w:pPr>
-      <w:r>
-        <w:t>Code:</w:t>
-      </w:r>
-      <w:r>
-        <w:t> 200</w:t>
-      </w:r>
-      <w:r>
-        <w:br/>
-        <w:t>Content: </w:t>
-      </w:r>
-      <w:r>
-        <w:t>{</w:t>
-      </w:r>
-    </w:p>
-    <w:p>
-      <w:pPr>
-        <w:pStyle w:val="ListParagraph"/>
-      </w:pPr>
-      <w:proofErr w:type="gramStart"/>
-      <w:r>
-        <w:t>programs:[</w:t>
-      </w:r>
-      <w:proofErr w:type="gramEnd"/>
-    </w:p>
-    <w:p>
-      <w:pPr>
-        <w:pStyle w:val="ListParagraph"/>
-      </w:pPr>
-      <w:r>
-        <w:t>{</w:t>
-      </w:r>
-      <w:proofErr w:type="gramStart"/>
-      <w:r>
-        <w:t>username:[</w:t>
-      </w:r>
-      <w:proofErr w:type="gramEnd"/>
-      <w:r>
-        <w:t xml:space="preserve">string], </w:t>
-      </w:r>
-      <w:proofErr w:type="spellStart"/>
-      <w:r>
-        <w:t>programID</w:t>
-      </w:r>
-      <w:proofErr w:type="spellEnd"/>
-      <w:r>
         <w:t>:[string]}</w:t>
       </w:r>
     </w:p>
     <w:p>
       <w:pPr>
-        <w:pStyle w:val="ListParagraph"/>
+        <w:pStyle w:val="a5"/>
       </w:pPr>
       <w:r>
         <w:t>……</w:t>
@@ -594,7 +776,7 @@
     </w:p>
     <w:p>
       <w:pPr>
-        <w:pStyle w:val="ListParagraph"/>
+        <w:pStyle w:val="a5"/>
       </w:pPr>
       <w:r>
         <w:tab/>
@@ -603,7 +785,7 @@
     </w:p>
     <w:p>
       <w:pPr>
-        <w:pStyle w:val="ListParagraph"/>
+        <w:pStyle w:val="a5"/>
       </w:pPr>
       <w:r>
         <w:t>}</w:t>
@@ -611,7 +793,7 @@
     </w:p>
     <w:p>
       <w:pPr>
-        <w:pStyle w:val="ListParagraph"/>
+        <w:pStyle w:val="a5"/>
         <w:numPr>
           <w:ilvl w:val="0"/>
           <w:numId w:val="3"/>
@@ -623,7 +805,7 @@
     </w:p>
     <w:p>
       <w:pPr>
-        <w:pStyle w:val="ListParagraph"/>
+        <w:pStyle w:val="a5"/>
         <w:numPr>
           <w:ilvl w:val="0"/>
           <w:numId w:val="3"/>
@@ -635,7 +817,7 @@
     </w:p>
     <w:p>
       <w:pPr>
-        <w:pStyle w:val="ListParagraph"/>
+        <w:pStyle w:val="a5"/>
         <w:numPr>
           <w:ilvl w:val="0"/>
           <w:numId w:val="3"/>
@@ -647,7 +829,7 @@
     </w:p>
     <w:p>
       <w:pPr>
-        <w:pStyle w:val="Heading2"/>
+        <w:pStyle w:val="2"/>
       </w:pPr>
       <w:r>
         <w:t>POST:</w:t>
@@ -660,7 +842,7 @@
     </w:p>
     <w:p>
       <w:pPr>
-        <w:pStyle w:val="ListParagraph"/>
+        <w:pStyle w:val="a5"/>
         <w:numPr>
           <w:ilvl w:val="0"/>
           <w:numId w:val="3"/>
@@ -672,7 +854,7 @@
     </w:p>
     <w:p>
       <w:pPr>
-        <w:pStyle w:val="ListParagraph"/>
+        <w:pStyle w:val="a5"/>
       </w:pPr>
       <w:r>
         <w:t>Authentication</w:t>
@@ -688,20 +870,20 @@
     </w:p>
     <w:p>
       <w:pPr>
-        <w:pStyle w:val="ListParagraph"/>
+        <w:pStyle w:val="a5"/>
         <w:numPr>
           <w:ilvl w:val="0"/>
           <w:numId w:val="3"/>
         </w:numPr>
         <w:rPr>
-          <w:rStyle w:val="Strong"/>
+          <w:rStyle w:val="a4"/>
           <w:b w:val="0"/>
           <w:bCs w:val="0"/>
         </w:rPr>
       </w:pPr>
       <w:r>
         <w:rPr>
-          <w:rStyle w:val="Strong"/>
+          <w:rStyle w:val="a4"/>
           <w:rFonts w:ascii="Segoe UI" w:hAnsi="Segoe UI" w:cs="Segoe UI"/>
           <w:color w:val="24292E"/>
           <w:shd w:val="clear" w:color="auto" w:fill="FFFFFF"/>
@@ -711,7 +893,7 @@
     </w:p>
     <w:p>
       <w:pPr>
-        <w:pStyle w:val="ListParagraph"/>
+        <w:pStyle w:val="a5"/>
         <w:numPr>
           <w:ilvl w:val="0"/>
           <w:numId w:val="3"/>
@@ -754,7 +936,7 @@
     </w:p>
     <w:p>
       <w:pPr>
-        <w:pStyle w:val="ListParagraph"/>
+        <w:pStyle w:val="a5"/>
         <w:numPr>
           <w:ilvl w:val="0"/>
           <w:numId w:val="3"/>
@@ -766,9 +948,10 @@
     </w:p>
     <w:p>
       <w:pPr>
-        <w:pStyle w:val="ListParagraph"/>
-      </w:pPr>
-      <w:r>
+        <w:pStyle w:val="a5"/>
+      </w:pPr>
+      <w:r>
+        <w:lastRenderedPageBreak/>
         <w:t>Code: 200 </w:t>
       </w:r>
       <w:r>
@@ -781,7 +964,7 @@
     </w:p>
     <w:p>
       <w:pPr>
-        <w:pStyle w:val="ListParagraph"/>
+        <w:pStyle w:val="a5"/>
         <w:numPr>
           <w:ilvl w:val="0"/>
           <w:numId w:val="3"/>
@@ -793,7 +976,7 @@
     </w:p>
     <w:p>
       <w:pPr>
-        <w:pStyle w:val="ListParagraph"/>
+        <w:pStyle w:val="a5"/>
         <w:numPr>
           <w:ilvl w:val="0"/>
           <w:numId w:val="3"/>
@@ -802,8 +985,6 @@
       <w:r>
         <w:t>Sample Call:</w:t>
       </w:r>
-      <w:bookmarkStart w:id="0" w:name="_GoBack"/>
-      <w:bookmarkEnd w:id="0"/>
     </w:p>
     <w:p/>
     <w:p/>
@@ -828,7 +1009,7 @@
     </w:p>
     <w:p>
       <w:pPr>
-        <w:pStyle w:val="Heading2"/>
+        <w:pStyle w:val="2"/>
       </w:pPr>
       <w:r>
         <w:t>GET:</w:t>
@@ -841,38 +1022,7 @@
     </w:p>
     <w:p>
       <w:pPr>
-        <w:pStyle w:val="ListParagraph"/>
-        <w:numPr>
-          <w:ilvl w:val="0"/>
-          <w:numId w:val="3"/>
-        </w:numPr>
-      </w:pPr>
-      <w:r>
-        <w:t>URL params:</w:t>
-      </w:r>
-    </w:p>
-    <w:p>
-      <w:pPr>
-        <w:pStyle w:val="ListParagraph"/>
-      </w:pPr>
-      <w:proofErr w:type="spellStart"/>
-      <w:r>
-        <w:rPr>
-          <w:rStyle w:val="Strong"/>
-          <w:rFonts w:ascii="Segoe UI" w:hAnsi="Segoe UI" w:cs="Segoe UI"/>
-          <w:color w:val="24292E"/>
-          <w:shd w:val="clear" w:color="auto" w:fill="FFFFFF"/>
-        </w:rPr>
-        <w:t>ProgramID</w:t>
-      </w:r>
-      <w:proofErr w:type="spellEnd"/>
-      <w:r>
-        <w:t>: []</w:t>
-      </w:r>
-    </w:p>
-    <w:p>
-      <w:pPr>
-        <w:pStyle w:val="ListParagraph"/>
+        <w:pStyle w:val="a5"/>
         <w:numPr>
           <w:ilvl w:val="0"/>
           <w:numId w:val="3"/>
@@ -884,7 +1034,7 @@
     </w:p>
     <w:p>
       <w:pPr>
-        <w:pStyle w:val="ListParagraph"/>
+        <w:pStyle w:val="a5"/>
       </w:pPr>
       <w:r>
         <w:t>Authentication</w:t>
@@ -900,7 +1050,7 @@
     </w:p>
     <w:p>
       <w:pPr>
-        <w:pStyle w:val="ListParagraph"/>
+        <w:pStyle w:val="a5"/>
         <w:numPr>
           <w:ilvl w:val="0"/>
           <w:numId w:val="3"/>
@@ -912,7 +1062,7 @@
     </w:p>
     <w:p>
       <w:pPr>
-        <w:pStyle w:val="ListParagraph"/>
+        <w:pStyle w:val="a5"/>
       </w:pPr>
       <w:r>
         <w:t>Code:</w:t>
@@ -925,136 +1075,128 @@
         <w:t>Content: </w:t>
       </w:r>
       <w:r>
-        <w:t>{</w:t>
+        <w:t>{username</w:t>
+      </w:r>
+      <w:r>
+        <w:t xml:space="preserve"> : </w:t>
+      </w:r>
+      <w:r>
+        <w:t xml:space="preserve">[string], password:[string], </w:t>
+      </w:r>
+      <w:proofErr w:type="spellStart"/>
+      <w:r>
+        <w:t>S</w:t>
+      </w:r>
+      <w:r>
+        <w:t>ecLevel</w:t>
+      </w:r>
+      <w:proofErr w:type="spellEnd"/>
+      <w:r>
+        <w:t>:[string]</w:t>
+      </w:r>
+      <w:r>
+        <w:t>}</w:t>
+      </w:r>
+    </w:p>
+    <w:p>
+      <w:pPr>
+        <w:pStyle w:val="a5"/>
+        <w:numPr>
+          <w:ilvl w:val="0"/>
+          <w:numId w:val="3"/>
+        </w:numPr>
+      </w:pPr>
+      <w:r>
+        <w:t>Error Response:</w:t>
+      </w:r>
+    </w:p>
+    <w:p>
+      <w:pPr>
+        <w:pStyle w:val="a5"/>
+        <w:numPr>
+          <w:ilvl w:val="0"/>
+          <w:numId w:val="3"/>
+        </w:numPr>
+      </w:pPr>
+      <w:r>
+        <w:t>Sample Call:</w:t>
+      </w:r>
+    </w:p>
+    <w:p>
+      <w:pPr>
+        <w:pStyle w:val="a5"/>
+        <w:numPr>
+          <w:ilvl w:val="0"/>
+          <w:numId w:val="3"/>
+        </w:numPr>
+      </w:pPr>
+      <w:r>
+        <w:t>Sample Call:</w:t>
+      </w:r>
+    </w:p>
+    <w:p>
+      <w:pPr>
+        <w:pStyle w:val="2"/>
+      </w:pPr>
+      <w:r>
+        <w:t>P</w:t>
+      </w:r>
+      <w:r>
+        <w:t>ATCH</w:t>
+      </w:r>
+      <w:r>
+        <w:t>:</w:t>
+      </w:r>
+    </w:p>
+    <w:p>
+      <w:r>
+        <w:t>Change program username/password/programID</w:t>
+      </w:r>
+    </w:p>
+    <w:p>
+      <w:pPr>
+        <w:pStyle w:val="a5"/>
+        <w:numPr>
+          <w:ilvl w:val="0"/>
+          <w:numId w:val="3"/>
+        </w:numPr>
+      </w:pPr>
+      <w:r>
+        <w:t>Headers:</w:t>
+      </w:r>
+    </w:p>
+    <w:p>
+      <w:pPr>
+        <w:pStyle w:val="a5"/>
+      </w:pPr>
+      <w:r>
+        <w:t>Authentication</w:t>
       </w:r>
       <w:proofErr w:type="gramStart"/>
       <w:r>
-        <w:t>username</w:t>
-      </w:r>
-      <w:r>
-        <w:t xml:space="preserve"> :</w:t>
+        <w:t>=[</w:t>
       </w:r>
       <w:proofErr w:type="gramEnd"/>
       <w:r>
-        <w:t xml:space="preserve"> </w:t>
-      </w:r>
-      <w:r>
-        <w:t xml:space="preserve">[string], password:[string], </w:t>
-      </w:r>
-      <w:proofErr w:type="spellStart"/>
-      <w:r>
-        <w:t>S</w:t>
-      </w:r>
-      <w:r>
-        <w:t>ecLevel</w:t>
-      </w:r>
-      <w:proofErr w:type="spellEnd"/>
-      <w:r>
-        <w:t>:[string]</w:t>
-      </w:r>
-      <w:r>
-        <w:t>}</w:t>
-      </w:r>
-    </w:p>
-    <w:p>
-      <w:pPr>
-        <w:pStyle w:val="ListParagraph"/>
-        <w:numPr>
-          <w:ilvl w:val="0"/>
-          <w:numId w:val="3"/>
-        </w:numPr>
-      </w:pPr>
-      <w:r>
-        <w:t>Error Response:</w:t>
-      </w:r>
-    </w:p>
-    <w:p>
-      <w:pPr>
-        <w:pStyle w:val="ListParagraph"/>
-        <w:numPr>
-          <w:ilvl w:val="0"/>
-          <w:numId w:val="3"/>
-        </w:numPr>
-      </w:pPr>
-      <w:r>
-        <w:t>Sample Call:</w:t>
-      </w:r>
-    </w:p>
-    <w:p>
-      <w:pPr>
-        <w:pStyle w:val="ListParagraph"/>
-        <w:numPr>
-          <w:ilvl w:val="0"/>
-          <w:numId w:val="3"/>
-        </w:numPr>
-      </w:pPr>
-      <w:r>
-        <w:t>Sample Call:</w:t>
-      </w:r>
-    </w:p>
-    <w:p>
-      <w:pPr>
-        <w:pStyle w:val="Heading2"/>
-      </w:pPr>
-      <w:r>
-        <w:t>P</w:t>
-      </w:r>
-      <w:r>
-        <w:t>ATCH</w:t>
-      </w:r>
-      <w:r>
-        <w:t>:</w:t>
-      </w:r>
-    </w:p>
-    <w:p>
-      <w:r>
-        <w:t>Change program username/password/programID</w:t>
-      </w:r>
-    </w:p>
-    <w:p>
-      <w:pPr>
-        <w:pStyle w:val="ListParagraph"/>
-        <w:numPr>
-          <w:ilvl w:val="0"/>
-          <w:numId w:val="3"/>
-        </w:numPr>
-      </w:pPr>
-      <w:r>
-        <w:t>Headers:</w:t>
-      </w:r>
-    </w:p>
-    <w:p>
-      <w:pPr>
-        <w:pStyle w:val="ListParagraph"/>
-      </w:pPr>
-      <w:r>
-        <w:t>Authentication</w:t>
-      </w:r>
-      <w:proofErr w:type="gramStart"/>
-      <w:r>
-        <w:t>=[</w:t>
-      </w:r>
-      <w:proofErr w:type="gramEnd"/>
-      <w:r>
         <w:t>JWT token]</w:t>
       </w:r>
     </w:p>
     <w:p>
       <w:pPr>
-        <w:pStyle w:val="ListParagraph"/>
+        <w:pStyle w:val="a5"/>
         <w:numPr>
           <w:ilvl w:val="0"/>
           <w:numId w:val="3"/>
         </w:numPr>
         <w:rPr>
-          <w:rStyle w:val="Strong"/>
+          <w:rStyle w:val="a4"/>
           <w:b w:val="0"/>
           <w:bCs w:val="0"/>
         </w:rPr>
       </w:pPr>
       <w:r>
         <w:rPr>
-          <w:rStyle w:val="Strong"/>
+          <w:rStyle w:val="a4"/>
           <w:rFonts w:ascii="Segoe UI" w:hAnsi="Segoe UI" w:cs="Segoe UI"/>
           <w:color w:val="24292E"/>
           <w:shd w:val="clear" w:color="auto" w:fill="FFFFFF"/>
@@ -1064,7 +1206,7 @@
     </w:p>
     <w:p>
       <w:pPr>
-        <w:pStyle w:val="ListParagraph"/>
+        <w:pStyle w:val="a5"/>
         <w:numPr>
           <w:ilvl w:val="0"/>
           <w:numId w:val="3"/>
@@ -1093,7 +1235,7 @@
     </w:p>
     <w:p>
       <w:pPr>
-        <w:pStyle w:val="ListParagraph"/>
+        <w:pStyle w:val="a5"/>
         <w:numPr>
           <w:ilvl w:val="0"/>
           <w:numId w:val="3"/>
@@ -1105,7 +1247,7 @@
     </w:p>
     <w:p>
       <w:pPr>
-        <w:pStyle w:val="ListParagraph"/>
+        <w:pStyle w:val="a5"/>
       </w:pPr>
       <w:r>
         <w:t>Code: 200 </w:t>
@@ -1115,43 +1257,127 @@
         <w:t>Content: </w:t>
       </w:r>
       <w:r>
-        <w:t>{</w:t>
+        <w:t>{username</w:t>
+      </w:r>
+      <w:r>
+        <w:t>:</w:t>
+      </w:r>
+      <w:r>
+        <w:t>[string], password:[string]</w:t>
+      </w:r>
+      <w:r>
+        <w:t xml:space="preserve">, </w:t>
+      </w:r>
+      <w:proofErr w:type="spellStart"/>
+      <w:r>
+        <w:t>programID</w:t>
+      </w:r>
+      <w:proofErr w:type="spellEnd"/>
+      <w:r>
+        <w:t>:[string]</w:t>
+      </w:r>
+      <w:r>
+        <w:t xml:space="preserve"> }</w:t>
+      </w:r>
+      <w:r>
+        <w:t xml:space="preserve"> all of the fields are optional.</w:t>
+      </w:r>
+    </w:p>
+    <w:p>
+      <w:pPr>
+        <w:pStyle w:val="a5"/>
+        <w:numPr>
+          <w:ilvl w:val="0"/>
+          <w:numId w:val="3"/>
+        </w:numPr>
+      </w:pPr>
+      <w:r>
+        <w:t>Error Response:</w:t>
+      </w:r>
+    </w:p>
+    <w:p>
+      <w:pPr>
+        <w:pStyle w:val="a5"/>
+        <w:numPr>
+          <w:ilvl w:val="0"/>
+          <w:numId w:val="3"/>
+        </w:numPr>
+      </w:pPr>
+      <w:r>
+        <w:t>Sample Call:</w:t>
+      </w:r>
+    </w:p>
+    <w:p>
+      <w:pPr>
+        <w:pStyle w:val="2"/>
+      </w:pPr>
+      <w:r>
+        <w:t>DELETE:</w:t>
+      </w:r>
+    </w:p>
+    <w:p>
+      <w:r>
+        <w:t>Delete password username pair from database</w:t>
+      </w:r>
+    </w:p>
+    <w:p>
+      <w:pPr>
+        <w:pStyle w:val="a5"/>
+        <w:numPr>
+          <w:ilvl w:val="0"/>
+          <w:numId w:val="3"/>
+        </w:numPr>
+      </w:pPr>
+      <w:r>
+        <w:t>Headers</w:t>
+      </w:r>
+      <w:r>
+        <w:t>:</w:t>
+      </w:r>
+    </w:p>
+    <w:p>
+      <w:pPr>
+        <w:pStyle w:val="a5"/>
+      </w:pPr>
+      <w:r>
+        <w:t>Authentication</w:t>
       </w:r>
       <w:proofErr w:type="gramStart"/>
       <w:r>
-        <w:t>username</w:t>
-      </w:r>
-      <w:r>
-        <w:t>:</w:t>
-      </w:r>
-      <w:r>
-        <w:t>[</w:t>
+        <w:t>=[</w:t>
       </w:r>
       <w:proofErr w:type="gramEnd"/>
       <w:r>
-        <w:t>string], password:[string]</w:t>
-      </w:r>
-      <w:r>
-        <w:t xml:space="preserve">, </w:t>
-      </w:r>
-      <w:proofErr w:type="spellStart"/>
-      <w:r>
-        <w:t>programID</w:t>
-      </w:r>
-      <w:proofErr w:type="spellEnd"/>
-      <w:r>
-        <w:t>:[string]</w:t>
-      </w:r>
-      <w:r>
-        <w:t xml:space="preserve"> }</w:t>
-      </w:r>
-      <w:r>
-        <w:t xml:space="preserve"> all of the fields are optional.</w:t>
-      </w:r>
-    </w:p>
-    <w:p>
-      <w:pPr>
-        <w:pStyle w:val="ListParagraph"/>
+        <w:t>JWT token]</w:t>
+      </w:r>
+    </w:p>
+    <w:p>
+      <w:pPr>
+        <w:pStyle w:val="a5"/>
+        <w:numPr>
+          <w:ilvl w:val="0"/>
+          <w:numId w:val="3"/>
+        </w:numPr>
+      </w:pPr>
+      <w:r>
+        <w:t>Success Response:</w:t>
+      </w:r>
+    </w:p>
+    <w:p>
+      <w:pPr>
+        <w:pStyle w:val="a5"/>
+      </w:pPr>
+      <w:r>
+        <w:t>Code: 200 </w:t>
+      </w:r>
+      <w:r>
+        <w:br/>
+        <w:t>Content: { }</w:t>
+      </w:r>
+    </w:p>
+    <w:p>
+      <w:pPr>
+        <w:pStyle w:val="a5"/>
         <w:numPr>
           <w:ilvl w:val="0"/>
           <w:numId w:val="3"/>
@@ -1163,7 +1389,7 @@
     </w:p>
     <w:p>
       <w:pPr>
-        <w:pStyle w:val="ListParagraph"/>
+        <w:pStyle w:val="a5"/>
         <w:numPr>
           <w:ilvl w:val="0"/>
           <w:numId w:val="3"/>
@@ -1173,142 +1399,11 @@
         <w:t>Sample Call:</w:t>
       </w:r>
     </w:p>
-    <w:p>
-      <w:pPr>
-        <w:pStyle w:val="Heading2"/>
-      </w:pPr>
-      <w:r>
-        <w:t>DELETE:</w:t>
-      </w:r>
-    </w:p>
-    <w:p>
-      <w:r>
-        <w:t>Delete password username pair from database</w:t>
-      </w:r>
-    </w:p>
-    <w:p>
-      <w:pPr>
-        <w:pStyle w:val="ListParagraph"/>
-        <w:numPr>
-          <w:ilvl w:val="0"/>
-          <w:numId w:val="3"/>
-        </w:numPr>
-      </w:pPr>
-      <w:r>
-        <w:t>URL params:</w:t>
-      </w:r>
-    </w:p>
-    <w:p>
-      <w:pPr>
-        <w:pStyle w:val="ListParagraph"/>
-      </w:pPr>
-      <w:proofErr w:type="spellStart"/>
-      <w:r>
-        <w:rPr>
-          <w:rStyle w:val="Strong"/>
-          <w:rFonts w:ascii="Segoe UI" w:hAnsi="Segoe UI" w:cs="Segoe UI"/>
-          <w:color w:val="24292E"/>
-          <w:shd w:val="clear" w:color="auto" w:fill="FFFFFF"/>
-        </w:rPr>
-        <w:t>ProgramID</w:t>
-      </w:r>
-      <w:proofErr w:type="spellEnd"/>
-      <w:r>
-        <w:t>: []</w:t>
-      </w:r>
-    </w:p>
-    <w:p>
-      <w:pPr>
-        <w:pStyle w:val="ListParagraph"/>
-        <w:numPr>
-          <w:ilvl w:val="0"/>
-          <w:numId w:val="3"/>
-        </w:numPr>
-      </w:pPr>
-      <w:r>
-        <w:t>Headers</w:t>
-      </w:r>
-      <w:r>
-        <w:t>:</w:t>
-      </w:r>
-    </w:p>
-    <w:p>
-      <w:pPr>
-        <w:pStyle w:val="ListParagraph"/>
-      </w:pPr>
-      <w:r>
-        <w:t>Authentication</w:t>
-      </w:r>
-      <w:proofErr w:type="gramStart"/>
-      <w:r>
-        <w:t>=[</w:t>
-      </w:r>
-      <w:proofErr w:type="gramEnd"/>
-      <w:r>
-        <w:t>JWT token]</w:t>
-      </w:r>
-    </w:p>
-    <w:p>
-      <w:pPr>
-        <w:pStyle w:val="ListParagraph"/>
-        <w:numPr>
-          <w:ilvl w:val="0"/>
-          <w:numId w:val="3"/>
-        </w:numPr>
-      </w:pPr>
-      <w:r>
-        <w:t>Success Response:</w:t>
-      </w:r>
-    </w:p>
-    <w:p>
-      <w:pPr>
-        <w:pStyle w:val="ListParagraph"/>
-      </w:pPr>
-      <w:r>
-        <w:t>Code: 200 </w:t>
-      </w:r>
-      <w:r>
-        <w:br/>
-        <w:t>Content: </w:t>
-      </w:r>
-      <w:proofErr w:type="gramStart"/>
-      <w:r>
-        <w:t>{ }</w:t>
-      </w:r>
-      <w:proofErr w:type="gramEnd"/>
-    </w:p>
-    <w:p>
-      <w:pPr>
-        <w:pStyle w:val="ListParagraph"/>
-        <w:numPr>
-          <w:ilvl w:val="0"/>
-          <w:numId w:val="3"/>
-        </w:numPr>
-      </w:pPr>
-      <w:r>
-        <w:t>Error Response:</w:t>
-      </w:r>
-    </w:p>
-    <w:p>
-      <w:pPr>
-        <w:pStyle w:val="ListParagraph"/>
-        <w:numPr>
-          <w:ilvl w:val="0"/>
-          <w:numId w:val="3"/>
-        </w:numPr>
-      </w:pPr>
-      <w:r>
-        <w:t>Sample Call:</w:t>
-      </w:r>
-    </w:p>
     <w:p/>
     <w:p>
-      <w:pPr>
-        <w:pStyle w:val="ListParagraph"/>
-      </w:pPr>
-    </w:p>
-    <w:p/>
-    <w:p/>
+      <w:bookmarkStart w:id="0" w:name="_GoBack"/>
+      <w:bookmarkEnd w:id="0"/>
+    </w:p>
     <w:sectPr>
       <w:pgSz w:w="11906" w:h="16838" w:code="9"/>
       <w:pgMar w:top="1440" w:right="1440" w:bottom="1440" w:left="1440" w:header="720" w:footer="720" w:gutter="0"/>
@@ -1320,8 +1415,121 @@
 </file>
 
 <file path=word/numbering.xml><?xml version="1.0" encoding="utf-8"?>
-<w:numbering xmlns:wpc="http://schemas.microsoft.com/office/word/2010/wordprocessingCanvas" xmlns:cx="http://schemas.microsoft.com/office/drawing/2014/chartex" xmlns:cx1="http://schemas.microsoft.com/office/drawing/2015/9/8/chartex" xmlns:cx2="http://schemas.microsoft.com/office/drawing/2015/10/21/chartex" xmlns:cx3="http://schemas.microsoft.com/office/drawing/2016/5/9/chartex" xmlns:cx4="http://schemas.microsoft.com/office/drawing/2016/5/10/chartex" xmlns:cx5="http://schemas.microsoft.com/office/drawing/2016/5/11/chartex" xmlns:cx6="http://schemas.microsoft.com/office/drawing/2016/5/12/chartex" xmlns:cx7="http://schemas.microsoft.com/office/drawing/2016/5/13/chartex" xmlns:cx8="http://schemas.microsoft.com/office/drawing/2016/5/14/chartex" xmlns:mc="http://schemas.openxmlformats.org/markup-compatibility/2006" xmlns:aink="http://schemas.microsoft.com/office/drawing/2016/ink" xmlns:am3d="http://schemas.microsoft.com/office/drawing/2017/model3d" xmlns:o="urn:schemas-microsoft-com:office:office" xmlns:r="http://schemas.openxmlformats.org/officeDocument/2006/relationships" xmlns:m="http://schemas.openxmlformats.org/officeDocument/2006/math" xmlns:v="urn:schemas-microsoft-com:vml" xmlns:wp14="http://schemas.microsoft.com/office/word/2010/wordprocessingDrawing" xmlns:wp="http://schemas.openxmlformats.org/drawingml/2006/wordprocessingDrawing" xmlns:w10="urn:schemas-microsoft-com:office:word" xmlns:w="http://schemas.openxmlformats.org/wordprocessingml/2006/main" xmlns:w14="http://schemas.microsoft.com/office/word/2010/wordml" xmlns:w15="http://schemas.microsoft.com/office/word/2012/wordml" xmlns:w16cid="http://schemas.microsoft.com/office/word/2016/wordml/cid" xmlns:w16se="http://schemas.microsoft.com/office/word/2015/wordml/symex" xmlns:wpg="http://schemas.microsoft.com/office/word/2010/wordprocessingGroup" xmlns:wpi="http://schemas.microsoft.com/office/word/2010/wordprocessingInk" xmlns:wne="http://schemas.microsoft.com/office/word/2006/wordml" xmlns:wps="http://schemas.microsoft.com/office/word/2010/wordprocessingShape" mc:Ignorable="w14 w15 w16se w16cid wp14">
+<w:numbering xmlns:wpc="http://schemas.microsoft.com/office/word/2010/wordprocessingCanvas" xmlns:cx="http://schemas.microsoft.com/office/drawing/2014/chartex" xmlns:mc="http://schemas.openxmlformats.org/markup-compatibility/2006" xmlns:o="urn:schemas-microsoft-com:office:office" xmlns:r="http://schemas.openxmlformats.org/officeDocument/2006/relationships" xmlns:m="http://schemas.openxmlformats.org/officeDocument/2006/math" xmlns:v="urn:schemas-microsoft-com:vml" xmlns:wp14="http://schemas.microsoft.com/office/word/2010/wordprocessingDrawing" xmlns:wp="http://schemas.openxmlformats.org/drawingml/2006/wordprocessingDrawing" xmlns:w10="urn:schemas-microsoft-com:office:word" xmlns:w="http://schemas.openxmlformats.org/wordprocessingml/2006/main" xmlns:w14="http://schemas.microsoft.com/office/word/2010/wordml" xmlns:w15="http://schemas.microsoft.com/office/word/2012/wordml" xmlns:w16se="http://schemas.microsoft.com/office/word/2015/wordml/symex" xmlns:wpg="http://schemas.microsoft.com/office/word/2010/wordprocessingGroup" xmlns:wpi="http://schemas.microsoft.com/office/word/2010/wordprocessingInk" xmlns:wne="http://schemas.microsoft.com/office/word/2006/wordml" xmlns:wps="http://schemas.microsoft.com/office/word/2010/wordprocessingShape" mc:Ignorable="w14 w15 w16se wp14">
   <w:abstractNum w:abstractNumId="0" w15:restartNumberingAfterBreak="0">
+    <w:nsid w:val="186F7F2B"/>
+    <w:multiLevelType w:val="hybridMultilevel"/>
+    <w:tmpl w:val="BC4088C8"/>
+    <w:lvl w:ilvl="0" w:tplc="04090001">
+      <w:start w:val="1"/>
+      <w:numFmt w:val="bullet"/>
+      <w:lvlText w:val=""/>
+      <w:lvlJc w:val="left"/>
+      <w:pPr>
+        <w:ind w:left="360" w:hanging="360"/>
+      </w:pPr>
+      <w:rPr>
+        <w:rFonts w:ascii="Symbol" w:hAnsi="Symbol" w:hint="default"/>
+      </w:rPr>
+    </w:lvl>
+    <w:lvl w:ilvl="1" w:tplc="04090003" w:tentative="1">
+      <w:start w:val="1"/>
+      <w:numFmt w:val="bullet"/>
+      <w:lvlText w:val="o"/>
+      <w:lvlJc w:val="left"/>
+      <w:pPr>
+        <w:ind w:left="1080" w:hanging="360"/>
+      </w:pPr>
+      <w:rPr>
+        <w:rFonts w:ascii="Courier New" w:hAnsi="Courier New" w:cs="Courier New" w:hint="default"/>
+      </w:rPr>
+    </w:lvl>
+    <w:lvl w:ilvl="2" w:tplc="04090005" w:tentative="1">
+      <w:start w:val="1"/>
+      <w:numFmt w:val="bullet"/>
+      <w:lvlText w:val=""/>
+      <w:lvlJc w:val="left"/>
+      <w:pPr>
+        <w:ind w:left="1800" w:hanging="360"/>
+      </w:pPr>
+      <w:rPr>
+        <w:rFonts w:ascii="Wingdings" w:hAnsi="Wingdings" w:hint="default"/>
+      </w:rPr>
+    </w:lvl>
+    <w:lvl w:ilvl="3" w:tplc="04090001" w:tentative="1">
+      <w:start w:val="1"/>
+      <w:numFmt w:val="bullet"/>
+      <w:lvlText w:val=""/>
+      <w:lvlJc w:val="left"/>
+      <w:pPr>
+        <w:ind w:left="2520" w:hanging="360"/>
+      </w:pPr>
+      <w:rPr>
+        <w:rFonts w:ascii="Symbol" w:hAnsi="Symbol" w:hint="default"/>
+      </w:rPr>
+    </w:lvl>
+    <w:lvl w:ilvl="4" w:tplc="04090003" w:tentative="1">
+      <w:start w:val="1"/>
+      <w:numFmt w:val="bullet"/>
+      <w:lvlText w:val="o"/>
+      <w:lvlJc w:val="left"/>
+      <w:pPr>
+        <w:ind w:left="3240" w:hanging="360"/>
+      </w:pPr>
+      <w:rPr>
+        <w:rFonts w:ascii="Courier New" w:hAnsi="Courier New" w:cs="Courier New" w:hint="default"/>
+      </w:rPr>
+    </w:lvl>
+    <w:lvl w:ilvl="5" w:tplc="04090005" w:tentative="1">
+      <w:start w:val="1"/>
+      <w:numFmt w:val="bullet"/>
+      <w:lvlText w:val=""/>
+      <w:lvlJc w:val="left"/>
+      <w:pPr>
+        <w:ind w:left="3960" w:hanging="360"/>
+      </w:pPr>
+      <w:rPr>
+        <w:rFonts w:ascii="Wingdings" w:hAnsi="Wingdings" w:hint="default"/>
+      </w:rPr>
+    </w:lvl>
+    <w:lvl w:ilvl="6" w:tplc="04090001" w:tentative="1">
+      <w:start w:val="1"/>
+      <w:numFmt w:val="bullet"/>
+      <w:lvlText w:val=""/>
+      <w:lvlJc w:val="left"/>
+      <w:pPr>
+        <w:ind w:left="4680" w:hanging="360"/>
+      </w:pPr>
+      <w:rPr>
+        <w:rFonts w:ascii="Symbol" w:hAnsi="Symbol" w:hint="default"/>
+      </w:rPr>
+    </w:lvl>
+    <w:lvl w:ilvl="7" w:tplc="04090003" w:tentative="1">
+      <w:start w:val="1"/>
+      <w:numFmt w:val="bullet"/>
+      <w:lvlText w:val="o"/>
+      <w:lvlJc w:val="left"/>
+      <w:pPr>
+        <w:ind w:left="5400" w:hanging="360"/>
+      </w:pPr>
+      <w:rPr>
+        <w:rFonts w:ascii="Courier New" w:hAnsi="Courier New" w:cs="Courier New" w:hint="default"/>
+      </w:rPr>
+    </w:lvl>
+    <w:lvl w:ilvl="8" w:tplc="04090005" w:tentative="1">
+      <w:start w:val="1"/>
+      <w:numFmt w:val="bullet"/>
+      <w:lvlText w:val=""/>
+      <w:lvlJc w:val="left"/>
+      <w:pPr>
+        <w:ind w:left="6120" w:hanging="360"/>
+      </w:pPr>
+      <w:rPr>
+        <w:rFonts w:ascii="Wingdings" w:hAnsi="Wingdings" w:hint="default"/>
+      </w:rPr>
+    </w:lvl>
+  </w:abstractNum>
+  <w:abstractNum w:abstractNumId="1" w15:restartNumberingAfterBreak="0">
     <w:nsid w:val="320F2C35"/>
     <w:multiLevelType w:val="hybridMultilevel"/>
     <w:tmpl w:val="4254ED1E"/>
@@ -1434,7 +1642,7 @@
       </w:rPr>
     </w:lvl>
   </w:abstractNum>
-  <w:abstractNum w:abstractNumId="1" w15:restartNumberingAfterBreak="0">
+  <w:abstractNum w:abstractNumId="2" w15:restartNumberingAfterBreak="0">
     <w:nsid w:val="4D39472D"/>
     <w:multiLevelType w:val="multilevel"/>
     <w:tmpl w:val="95963BFC"/>
@@ -1583,7 +1791,7 @@
       </w:rPr>
     </w:lvl>
   </w:abstractNum>
-  <w:abstractNum w:abstractNumId="2" w15:restartNumberingAfterBreak="0">
+  <w:abstractNum w:abstractNumId="3" w15:restartNumberingAfterBreak="0">
     <w:nsid w:val="5A787E2B"/>
     <w:multiLevelType w:val="multilevel"/>
     <w:tmpl w:val="08980556"/>
@@ -1732,7 +1940,7 @@
       </w:rPr>
     </w:lvl>
   </w:abstractNum>
-  <w:abstractNum w:abstractNumId="3" w15:restartNumberingAfterBreak="0">
+  <w:abstractNum w:abstractNumId="4" w15:restartNumberingAfterBreak="0">
     <w:nsid w:val="72562174"/>
     <w:multiLevelType w:val="hybridMultilevel"/>
     <w:tmpl w:val="D006FB20"/>
@@ -1845,23 +2053,142 @@
       </w:rPr>
     </w:lvl>
   </w:abstractNum>
+  <w:abstractNum w:abstractNumId="5" w15:restartNumberingAfterBreak="0">
+    <w:nsid w:val="793B14B2"/>
+    <w:multiLevelType w:val="hybridMultilevel"/>
+    <w:tmpl w:val="61E61268"/>
+    <w:lvl w:ilvl="0" w:tplc="04090001">
+      <w:start w:val="1"/>
+      <w:numFmt w:val="bullet"/>
+      <w:lvlText w:val=""/>
+      <w:lvlJc w:val="left"/>
+      <w:pPr>
+        <w:ind w:left="360" w:hanging="360"/>
+      </w:pPr>
+      <w:rPr>
+        <w:rFonts w:ascii="Symbol" w:hAnsi="Symbol" w:hint="default"/>
+      </w:rPr>
+    </w:lvl>
+    <w:lvl w:ilvl="1" w:tplc="04090003" w:tentative="1">
+      <w:start w:val="1"/>
+      <w:numFmt w:val="bullet"/>
+      <w:lvlText w:val="o"/>
+      <w:lvlJc w:val="left"/>
+      <w:pPr>
+        <w:ind w:left="1080" w:hanging="360"/>
+      </w:pPr>
+      <w:rPr>
+        <w:rFonts w:ascii="Courier New" w:hAnsi="Courier New" w:cs="Courier New" w:hint="default"/>
+      </w:rPr>
+    </w:lvl>
+    <w:lvl w:ilvl="2" w:tplc="04090005" w:tentative="1">
+      <w:start w:val="1"/>
+      <w:numFmt w:val="bullet"/>
+      <w:lvlText w:val=""/>
+      <w:lvlJc w:val="left"/>
+      <w:pPr>
+        <w:ind w:left="1800" w:hanging="360"/>
+      </w:pPr>
+      <w:rPr>
+        <w:rFonts w:ascii="Wingdings" w:hAnsi="Wingdings" w:hint="default"/>
+      </w:rPr>
+    </w:lvl>
+    <w:lvl w:ilvl="3" w:tplc="04090001" w:tentative="1">
+      <w:start w:val="1"/>
+      <w:numFmt w:val="bullet"/>
+      <w:lvlText w:val=""/>
+      <w:lvlJc w:val="left"/>
+      <w:pPr>
+        <w:ind w:left="2520" w:hanging="360"/>
+      </w:pPr>
+      <w:rPr>
+        <w:rFonts w:ascii="Symbol" w:hAnsi="Symbol" w:hint="default"/>
+      </w:rPr>
+    </w:lvl>
+    <w:lvl w:ilvl="4" w:tplc="04090003" w:tentative="1">
+      <w:start w:val="1"/>
+      <w:numFmt w:val="bullet"/>
+      <w:lvlText w:val="o"/>
+      <w:lvlJc w:val="left"/>
+      <w:pPr>
+        <w:ind w:left="3240" w:hanging="360"/>
+      </w:pPr>
+      <w:rPr>
+        <w:rFonts w:ascii="Courier New" w:hAnsi="Courier New" w:cs="Courier New" w:hint="default"/>
+      </w:rPr>
+    </w:lvl>
+    <w:lvl w:ilvl="5" w:tplc="04090005" w:tentative="1">
+      <w:start w:val="1"/>
+      <w:numFmt w:val="bullet"/>
+      <w:lvlText w:val=""/>
+      <w:lvlJc w:val="left"/>
+      <w:pPr>
+        <w:ind w:left="3960" w:hanging="360"/>
+      </w:pPr>
+      <w:rPr>
+        <w:rFonts w:ascii="Wingdings" w:hAnsi="Wingdings" w:hint="default"/>
+      </w:rPr>
+    </w:lvl>
+    <w:lvl w:ilvl="6" w:tplc="04090001" w:tentative="1">
+      <w:start w:val="1"/>
+      <w:numFmt w:val="bullet"/>
+      <w:lvlText w:val=""/>
+      <w:lvlJc w:val="left"/>
+      <w:pPr>
+        <w:ind w:left="4680" w:hanging="360"/>
+      </w:pPr>
+      <w:rPr>
+        <w:rFonts w:ascii="Symbol" w:hAnsi="Symbol" w:hint="default"/>
+      </w:rPr>
+    </w:lvl>
+    <w:lvl w:ilvl="7" w:tplc="04090003" w:tentative="1">
+      <w:start w:val="1"/>
+      <w:numFmt w:val="bullet"/>
+      <w:lvlText w:val="o"/>
+      <w:lvlJc w:val="left"/>
+      <w:pPr>
+        <w:ind w:left="5400" w:hanging="360"/>
+      </w:pPr>
+      <w:rPr>
+        <w:rFonts w:ascii="Courier New" w:hAnsi="Courier New" w:cs="Courier New" w:hint="default"/>
+      </w:rPr>
+    </w:lvl>
+    <w:lvl w:ilvl="8" w:tplc="04090005" w:tentative="1">
+      <w:start w:val="1"/>
+      <w:numFmt w:val="bullet"/>
+      <w:lvlText w:val=""/>
+      <w:lvlJc w:val="left"/>
+      <w:pPr>
+        <w:ind w:left="6120" w:hanging="360"/>
+      </w:pPr>
+      <w:rPr>
+        <w:rFonts w:ascii="Wingdings" w:hAnsi="Wingdings" w:hint="default"/>
+      </w:rPr>
+    </w:lvl>
+  </w:abstractNum>
   <w:num w:numId="1">
+    <w:abstractNumId w:val="3"/>
+  </w:num>
+  <w:num w:numId="2">
     <w:abstractNumId w:val="2"/>
   </w:num>
-  <w:num w:numId="2">
+  <w:num w:numId="3">
+    <w:abstractNumId w:val="4"/>
+  </w:num>
+  <w:num w:numId="4">
     <w:abstractNumId w:val="1"/>
   </w:num>
-  <w:num w:numId="3">
-    <w:abstractNumId w:val="3"/>
+  <w:num w:numId="5">
+    <w:abstractNumId w:val="0"/>
   </w:num>
-  <w:num w:numId="4">
-    <w:abstractNumId w:val="0"/>
+  <w:num w:numId="6">
+    <w:abstractNumId w:val="5"/>
   </w:num>
 </w:numbering>
 </file>
 
 <file path=word/styles.xml><?xml version="1.0" encoding="utf-8"?>
-<w:styles xmlns:mc="http://schemas.openxmlformats.org/markup-compatibility/2006" xmlns:r="http://schemas.openxmlformats.org/officeDocument/2006/relationships" xmlns:w="http://schemas.openxmlformats.org/wordprocessingml/2006/main" xmlns:w14="http://schemas.microsoft.com/office/word/2010/wordml" xmlns:w15="http://schemas.microsoft.com/office/word/2012/wordml" xmlns:w16cid="http://schemas.microsoft.com/office/word/2016/wordml/cid" xmlns:w16se="http://schemas.microsoft.com/office/word/2015/wordml/symex" mc:Ignorable="w14 w15 w16se w16cid">
+<w:styles xmlns:mc="http://schemas.openxmlformats.org/markup-compatibility/2006" xmlns:r="http://schemas.openxmlformats.org/officeDocument/2006/relationships" xmlns:w="http://schemas.openxmlformats.org/wordprocessingml/2006/main" xmlns:w14="http://schemas.microsoft.com/office/word/2010/wordml" xmlns:w15="http://schemas.microsoft.com/office/word/2012/wordml" xmlns:w16se="http://schemas.microsoft.com/office/word/2015/wordml/symex" mc:Ignorable="w14 w15 w16se">
   <w:docDefaults>
     <w:rPrDefault>
       <w:rPr>
@@ -1877,7 +2204,7 @@
       </w:pPr>
     </w:pPrDefault>
   </w:docDefaults>
-  <w:latentStyles w:defLockedState="0" w:defUIPriority="99" w:defSemiHidden="0" w:defUnhideWhenUsed="0" w:defQFormat="0" w:count="375">
+  <w:latentStyles w:defLockedState="0" w:defUIPriority="99" w:defSemiHidden="0" w:defUnhideWhenUsed="0" w:defQFormat="0" w:count="371">
     <w:lsdException w:name="Normal" w:uiPriority="0" w:qFormat="1"/>
     <w:lsdException w:name="heading 1" w:uiPriority="9" w:qFormat="1"/>
     <w:lsdException w:name="heading 2" w:semiHidden="1" w:uiPriority="9" w:unhideWhenUsed="1" w:qFormat="1"/>
@@ -2249,20 +2576,16 @@
     <w:lsdException w:name="List Table 5 Dark Accent 6" w:uiPriority="50"/>
     <w:lsdException w:name="List Table 6 Colorful Accent 6" w:uiPriority="51"/>
     <w:lsdException w:name="List Table 7 Colorful Accent 6" w:uiPriority="52"/>
-    <w:lsdException w:name="Mention" w:semiHidden="1" w:unhideWhenUsed="1"/>
-    <w:lsdException w:name="Smart Hyperlink" w:semiHidden="1" w:unhideWhenUsed="1"/>
-    <w:lsdException w:name="Hashtag" w:semiHidden="1" w:unhideWhenUsed="1"/>
-    <w:lsdException w:name="Unresolved Mention" w:semiHidden="1" w:unhideWhenUsed="1"/>
   </w:latentStyles>
-  <w:style w:type="paragraph" w:default="1" w:styleId="Normal">
+  <w:style w:type="paragraph" w:default="1" w:styleId="a">
     <w:name w:val="Normal"/>
     <w:qFormat/>
   </w:style>
-  <w:style w:type="paragraph" w:styleId="Heading1">
+  <w:style w:type="paragraph" w:styleId="1">
     <w:name w:val="heading 1"/>
-    <w:basedOn w:val="Normal"/>
-    <w:next w:val="Normal"/>
-    <w:link w:val="Heading1Char"/>
+    <w:basedOn w:val="a"/>
+    <w:next w:val="a"/>
+    <w:link w:val="10"/>
     <w:uiPriority w:val="9"/>
     <w:qFormat/>
     <w:rsid w:val="00F22DEF"/>
@@ -2278,11 +2601,11 @@
       <w:szCs w:val="32"/>
     </w:rPr>
   </w:style>
-  <w:style w:type="paragraph" w:styleId="Heading2">
+  <w:style w:type="paragraph" w:styleId="2">
     <w:name w:val="heading 2"/>
-    <w:basedOn w:val="Normal"/>
-    <w:next w:val="Normal"/>
-    <w:link w:val="Heading2Char"/>
+    <w:basedOn w:val="a"/>
+    <w:next w:val="a"/>
+    <w:link w:val="20"/>
     <w:uiPriority w:val="9"/>
     <w:unhideWhenUsed/>
     <w:qFormat/>
@@ -2299,11 +2622,11 @@
       <w:szCs w:val="26"/>
     </w:rPr>
   </w:style>
-  <w:style w:type="paragraph" w:styleId="Heading3">
+  <w:style w:type="paragraph" w:styleId="3">
     <w:name w:val="heading 3"/>
-    <w:basedOn w:val="Normal"/>
-    <w:next w:val="Normal"/>
-    <w:link w:val="Heading3Char"/>
+    <w:basedOn w:val="a"/>
+    <w:next w:val="a"/>
+    <w:link w:val="30"/>
     <w:uiPriority w:val="9"/>
     <w:unhideWhenUsed/>
     <w:qFormat/>
@@ -2321,13 +2644,13 @@
       <w:szCs w:val="24"/>
     </w:rPr>
   </w:style>
-  <w:style w:type="character" w:default="1" w:styleId="DefaultParagraphFont">
+  <w:style w:type="character" w:default="1" w:styleId="a0">
     <w:name w:val="Default Paragraph Font"/>
     <w:uiPriority w:val="1"/>
     <w:semiHidden/>
     <w:unhideWhenUsed/>
   </w:style>
-  <w:style w:type="table" w:default="1" w:styleId="TableNormal">
+  <w:style w:type="table" w:default="1" w:styleId="a1">
     <w:name w:val="Normal Table"/>
     <w:uiPriority w:val="99"/>
     <w:semiHidden/>
@@ -2342,15 +2665,15 @@
       </w:tblCellMar>
     </w:tblPr>
   </w:style>
-  <w:style w:type="numbering" w:default="1" w:styleId="NoList">
+  <w:style w:type="numbering" w:default="1" w:styleId="a2">
     <w:name w:val="No List"/>
     <w:uiPriority w:val="99"/>
     <w:semiHidden/>
     <w:unhideWhenUsed/>
   </w:style>
-  <w:style w:type="table" w:styleId="TableGrid">
+  <w:style w:type="table" w:styleId="a3">
     <w:name w:val="Table Grid"/>
-    <w:basedOn w:val="TableNormal"/>
+    <w:basedOn w:val="a1"/>
     <w:uiPriority w:val="39"/>
     <w:rsid w:val="008F09BC"/>
     <w:pPr>
@@ -2367,9 +2690,9 @@
       </w:tblBorders>
     </w:tblPr>
   </w:style>
-  <w:style w:type="table" w:styleId="GridTable1Light">
+  <w:style w:type="table" w:styleId="11">
     <w:name w:val="Grid Table 1 Light"/>
-    <w:basedOn w:val="TableNormal"/>
+    <w:basedOn w:val="a1"/>
     <w:uiPriority w:val="46"/>
     <w:rsid w:val="008F09BC"/>
     <w:pPr>
@@ -2424,9 +2747,9 @@
       </w:rPr>
     </w:tblStylePr>
   </w:style>
-  <w:style w:type="table" w:styleId="PlainTable2">
+  <w:style w:type="table" w:styleId="21">
     <w:name w:val="Plain Table 2"/>
-    <w:basedOn w:val="TableNormal"/>
+    <w:basedOn w:val="a1"/>
     <w:uiPriority w:val="42"/>
     <w:rsid w:val="008F09BC"/>
     <w:pPr>
@@ -2504,9 +2827,9 @@
       </w:tcPr>
     </w:tblStylePr>
   </w:style>
-  <w:style w:type="character" w:styleId="Strong">
+  <w:style w:type="character" w:styleId="a4">
     <w:name w:val="Strong"/>
-    <w:basedOn w:val="DefaultParagraphFont"/>
+    <w:basedOn w:val="a0"/>
     <w:uiPriority w:val="22"/>
     <w:qFormat/>
     <w:rsid w:val="008F09BC"/>
@@ -2517,7 +2840,7 @@
   </w:style>
   <w:style w:type="character" w:styleId="HTMLCode">
     <w:name w:val="HTML Code"/>
-    <w:basedOn w:val="DefaultParagraphFont"/>
+    <w:basedOn w:val="a0"/>
     <w:uiPriority w:val="99"/>
     <w:semiHidden/>
     <w:unhideWhenUsed/>
@@ -2528,10 +2851,10 @@
       <w:szCs w:val="20"/>
     </w:rPr>
   </w:style>
-  <w:style w:type="character" w:customStyle="1" w:styleId="Heading2Char">
-    <w:name w:val="Heading 2 Char"/>
-    <w:basedOn w:val="DefaultParagraphFont"/>
-    <w:link w:val="Heading2"/>
+  <w:style w:type="character" w:customStyle="1" w:styleId="20">
+    <w:name w:val="כותרת 2 תו"/>
+    <w:basedOn w:val="a0"/>
+    <w:link w:val="2"/>
     <w:uiPriority w:val="9"/>
     <w:rsid w:val="00F22DEF"/>
     <w:rPr>
@@ -2540,10 +2863,10 @@
       <w:szCs w:val="26"/>
     </w:rPr>
   </w:style>
-  <w:style w:type="character" w:customStyle="1" w:styleId="Heading3Char">
-    <w:name w:val="Heading 3 Char"/>
-    <w:basedOn w:val="DefaultParagraphFont"/>
-    <w:link w:val="Heading3"/>
+  <w:style w:type="character" w:customStyle="1" w:styleId="30">
+    <w:name w:val="כותרת 3 תו"/>
+    <w:basedOn w:val="a0"/>
+    <w:link w:val="3"/>
     <w:uiPriority w:val="9"/>
     <w:rsid w:val="00F22DEF"/>
     <w:rPr>
@@ -2553,10 +2876,10 @@
       <w:szCs w:val="24"/>
     </w:rPr>
   </w:style>
-  <w:style w:type="character" w:customStyle="1" w:styleId="Heading1Char">
-    <w:name w:val="Heading 1 Char"/>
-    <w:basedOn w:val="DefaultParagraphFont"/>
-    <w:link w:val="Heading1"/>
+  <w:style w:type="character" w:customStyle="1" w:styleId="10">
+    <w:name w:val="כותרת 1 תו"/>
+    <w:basedOn w:val="a0"/>
+    <w:link w:val="1"/>
     <w:uiPriority w:val="9"/>
     <w:rsid w:val="00F22DEF"/>
     <w:rPr>
@@ -2567,7 +2890,7 @@
   </w:style>
   <w:style w:type="paragraph" w:styleId="NormalWeb">
     <w:name w:val="Normal (Web)"/>
-    <w:basedOn w:val="Normal"/>
+    <w:basedOn w:val="a"/>
     <w:uiPriority w:val="99"/>
     <w:semiHidden/>
     <w:unhideWhenUsed/>
@@ -2581,9 +2904,9 @@
       <w:szCs w:val="24"/>
     </w:rPr>
   </w:style>
-  <w:style w:type="paragraph" w:styleId="ListParagraph">
+  <w:style w:type="paragraph" w:styleId="a5">
     <w:name w:val="List Paragraph"/>
-    <w:basedOn w:val="Normal"/>
+    <w:basedOn w:val="a"/>
     <w:uiPriority w:val="34"/>
     <w:qFormat/>
     <w:rsid w:val="00F22DEF"/>
@@ -2591,6 +2914,17 @@
       <w:ind w:left="720"/>
       <w:contextualSpacing/>
     </w:pPr>
+  </w:style>
+  <w:style w:type="character" w:styleId="Hyperlink">
+    <w:name w:val="Hyperlink"/>
+    <w:basedOn w:val="a0"/>
+    <w:uiPriority w:val="99"/>
+    <w:unhideWhenUsed/>
+    <w:rsid w:val="009C212B"/>
+    <w:rPr>
+      <w:color w:val="0563C1" w:themeColor="hyperlink"/>
+      <w:u w:val="single"/>
+    </w:rPr>
   </w:style>
 </w:styles>
 </file>

</xml_diff>

<commit_message>
finish password database fix resorce database delete problem
</commit_message>
<xml_diff>
--- a/API documentation.docx
+++ b/API documentation.docx
@@ -1,16 +1,13 @@
 
 <file path=word/document.xml><?xml version="1.0" encoding="utf-8"?>
-<w:document xmlns:wpc="http://schemas.microsoft.com/office/word/2010/wordprocessingCanvas" xmlns:cx="http://schemas.microsoft.com/office/drawing/2014/chartex" xmlns:mc="http://schemas.openxmlformats.org/markup-compatibility/2006" xmlns:o="urn:schemas-microsoft-com:office:office" xmlns:r="http://schemas.openxmlformats.org/officeDocument/2006/relationships" xmlns:m="http://schemas.openxmlformats.org/officeDocument/2006/math" xmlns:v="urn:schemas-microsoft-com:vml" xmlns:wp14="http://schemas.microsoft.com/office/word/2010/wordprocessingDrawing" xmlns:wp="http://schemas.openxmlformats.org/drawingml/2006/wordprocessingDrawing" xmlns:w10="urn:schemas-microsoft-com:office:word" xmlns:w="http://schemas.openxmlformats.org/wordprocessingml/2006/main" xmlns:w14="http://schemas.microsoft.com/office/word/2010/wordml" xmlns:w15="http://schemas.microsoft.com/office/word/2012/wordml" xmlns:w16se="http://schemas.microsoft.com/office/word/2015/wordml/symex" xmlns:wpg="http://schemas.microsoft.com/office/word/2010/wordprocessingGroup" xmlns:wpi="http://schemas.microsoft.com/office/word/2010/wordprocessingInk" xmlns:wne="http://schemas.microsoft.com/office/word/2006/wordml" xmlns:wps="http://schemas.microsoft.com/office/word/2010/wordprocessingShape" mc:Ignorable="w14 w15 w16se wp14">
+<w:document xmlns:wpc="http://schemas.microsoft.com/office/word/2010/wordprocessingCanvas" xmlns:cx="http://schemas.microsoft.com/office/drawing/2014/chartex" xmlns:cx1="http://schemas.microsoft.com/office/drawing/2015/9/8/chartex" xmlns:cx2="http://schemas.microsoft.com/office/drawing/2015/10/21/chartex" xmlns:cx3="http://schemas.microsoft.com/office/drawing/2016/5/9/chartex" xmlns:cx4="http://schemas.microsoft.com/office/drawing/2016/5/10/chartex" xmlns:cx5="http://schemas.microsoft.com/office/drawing/2016/5/11/chartex" xmlns:cx6="http://schemas.microsoft.com/office/drawing/2016/5/12/chartex" xmlns:cx7="http://schemas.microsoft.com/office/drawing/2016/5/13/chartex" xmlns:cx8="http://schemas.microsoft.com/office/drawing/2016/5/14/chartex" xmlns:mc="http://schemas.openxmlformats.org/markup-compatibility/2006" xmlns:aink="http://schemas.microsoft.com/office/drawing/2016/ink" xmlns:am3d="http://schemas.microsoft.com/office/drawing/2017/model3d" xmlns:o="urn:schemas-microsoft-com:office:office" xmlns:r="http://schemas.openxmlformats.org/officeDocument/2006/relationships" xmlns:m="http://schemas.openxmlformats.org/officeDocument/2006/math" xmlns:v="urn:schemas-microsoft-com:vml" xmlns:wp14="http://schemas.microsoft.com/office/word/2010/wordprocessingDrawing" xmlns:wp="http://schemas.openxmlformats.org/drawingml/2006/wordprocessingDrawing" xmlns:w10="urn:schemas-microsoft-com:office:word" xmlns:w="http://schemas.openxmlformats.org/wordprocessingml/2006/main" xmlns:w14="http://schemas.microsoft.com/office/word/2010/wordml" xmlns:w15="http://schemas.microsoft.com/office/word/2012/wordml" xmlns:w16cid="http://schemas.microsoft.com/office/word/2016/wordml/cid" xmlns:w16se="http://schemas.microsoft.com/office/word/2015/wordml/symex" xmlns:wpg="http://schemas.microsoft.com/office/word/2010/wordprocessingGroup" xmlns:wpi="http://schemas.microsoft.com/office/word/2010/wordprocessingInk" xmlns:wne="http://schemas.microsoft.com/office/word/2006/wordml" xmlns:wps="http://schemas.microsoft.com/office/word/2010/wordprocessingShape" mc:Ignorable="w14 w15 w16se w16cid wp14">
   <w:body>
     <w:p>
       <w:pPr>
-        <w:pStyle w:val="1"/>
-      </w:pPr>
-      <w:r>
-        <w:t xml:space="preserve">Name: </w:t>
-      </w:r>
-      <w:r>
-        <w:t>register</w:t>
+        <w:pStyle w:val="Heading1"/>
+      </w:pPr>
+      <w:r>
+        <w:t>Name: register</w:t>
       </w:r>
     </w:p>
     <w:p>
@@ -37,7 +34,7 @@
     </w:p>
     <w:p>
       <w:pPr>
-        <w:pStyle w:val="2"/>
+        <w:pStyle w:val="Heading2"/>
       </w:pPr>
       <w:r>
         <w:t>POST</w:t>
@@ -56,27 +53,22 @@
     </w:p>
     <w:p>
       <w:pPr>
-        <w:pStyle w:val="a5"/>
-        <w:numPr>
-          <w:ilvl w:val="0"/>
-          <w:numId w:val="3"/>
-        </w:numPr>
-      </w:pPr>
-      <w:r>
-        <w:t xml:space="preserve">Data </w:t>
-      </w:r>
-      <w:proofErr w:type="spellStart"/>
-      <w:r>
-        <w:t>Params</w:t>
-      </w:r>
-      <w:proofErr w:type="spellEnd"/>
+        <w:pStyle w:val="ListParagraph"/>
+        <w:numPr>
+          <w:ilvl w:val="0"/>
+          <w:numId w:val="3"/>
+        </w:numPr>
+      </w:pPr>
+      <w:r>
+        <w:t>Data Params</w:t>
+      </w:r>
       <w:r>
         <w:t>:</w:t>
       </w:r>
     </w:p>
     <w:p>
       <w:pPr>
-        <w:pStyle w:val="a5"/>
+        <w:pStyle w:val="ListParagraph"/>
       </w:pPr>
       <w:r>
         <w:t>Authentication</w:t>
@@ -106,39 +98,23 @@
     </w:p>
     <w:p>
       <w:pPr>
-        <w:pStyle w:val="a5"/>
-      </w:pPr>
-      <w:r>
-        <w:t>Phone number: = [</w:t>
-      </w:r>
-      <w:proofErr w:type="spellStart"/>
-      <w:r>
-        <w:t>int</w:t>
-      </w:r>
-      <w:proofErr w:type="spellEnd"/>
-      <w:r>
-        <w:t>]</w:t>
-      </w:r>
-    </w:p>
-    <w:p>
-      <w:pPr>
-        <w:pStyle w:val="a5"/>
-      </w:pPr>
-      <w:r>
-        <w:t>Trusted account username= [</w:t>
-      </w:r>
-      <w:proofErr w:type="spellStart"/>
-      <w:r>
-        <w:t>str</w:t>
-      </w:r>
-      <w:proofErr w:type="spellEnd"/>
-      <w:r>
-        <w:t>] – username of other client</w:t>
-      </w:r>
-    </w:p>
-    <w:p>
-      <w:pPr>
-        <w:pStyle w:val="a5"/>
+        <w:pStyle w:val="ListParagraph"/>
+      </w:pPr>
+      <w:r>
+        <w:t>Phone number: = [int]</w:t>
+      </w:r>
+    </w:p>
+    <w:p>
+      <w:pPr>
+        <w:pStyle w:val="ListParagraph"/>
+      </w:pPr>
+      <w:r>
+        <w:t>Trusted account username= [str] – username of other client</w:t>
+      </w:r>
+    </w:p>
+    <w:p>
+      <w:pPr>
+        <w:pStyle w:val="ListParagraph"/>
         <w:numPr>
           <w:ilvl w:val="0"/>
           <w:numId w:val="3"/>
@@ -150,7 +126,7 @@
     </w:p>
     <w:p>
       <w:pPr>
-        <w:pStyle w:val="a5"/>
+        <w:pStyle w:val="ListParagraph"/>
       </w:pPr>
       <w:r>
         <w:t>Code: 200 </w:t>
@@ -162,7 +138,7 @@
     </w:p>
     <w:p>
       <w:pPr>
-        <w:pStyle w:val="a5"/>
+        <w:pStyle w:val="ListParagraph"/>
         <w:numPr>
           <w:ilvl w:val="0"/>
           <w:numId w:val="3"/>
@@ -174,7 +150,7 @@
     </w:p>
     <w:p>
       <w:pPr>
-        <w:pStyle w:val="a5"/>
+        <w:pStyle w:val="ListParagraph"/>
         <w:numPr>
           <w:ilvl w:val="0"/>
           <w:numId w:val="3"/>
@@ -186,7 +162,7 @@
     </w:p>
     <w:p>
       <w:pPr>
-        <w:pStyle w:val="a5"/>
+        <w:pStyle w:val="ListParagraph"/>
         <w:numPr>
           <w:ilvl w:val="0"/>
           <w:numId w:val="3"/>
@@ -221,7 +197,7 @@
     </w:p>
     <w:p>
       <w:pPr>
-        <w:pStyle w:val="a5"/>
+        <w:pStyle w:val="ListParagraph"/>
         <w:numPr>
           <w:ilvl w:val="0"/>
           <w:numId w:val="3"/>
@@ -238,54 +214,43 @@
     </w:p>
     <w:p>
       <w:pPr>
-        <w:pStyle w:val="2"/>
-      </w:pPr>
-      <w:r>
-        <w:t>GET</w:t>
+        <w:pStyle w:val="Heading2"/>
+      </w:pPr>
+      <w:r>
+        <w:t>GET:</w:t>
+      </w:r>
+    </w:p>
+    <w:p>
+      <w:r>
+        <w:t>Get validation question.</w:t>
+      </w:r>
+    </w:p>
+    <w:p>
+      <w:pPr>
+        <w:pStyle w:val="ListParagraph"/>
+        <w:numPr>
+          <w:ilvl w:val="0"/>
+          <w:numId w:val="3"/>
+        </w:numPr>
+      </w:pPr>
+      <w:r>
+        <w:t>Headers</w:t>
       </w:r>
       <w:r>
         <w:t>:</w:t>
       </w:r>
     </w:p>
     <w:p>
-      <w:r>
-        <w:t>Get validation question.</w:t>
-      </w:r>
-    </w:p>
-    <w:p>
-      <w:pPr>
-        <w:pStyle w:val="a5"/>
-        <w:numPr>
-          <w:ilvl w:val="0"/>
-          <w:numId w:val="3"/>
-        </w:numPr>
-      </w:pPr>
-      <w:r>
-        <w:t>Headers</w:t>
-      </w:r>
-      <w:r>
-        <w:t>:</w:t>
-      </w:r>
-    </w:p>
-    <w:p>
-      <w:pPr>
-        <w:pStyle w:val="a5"/>
-      </w:pPr>
-      <w:r>
-        <w:t>Phone number: = [</w:t>
-      </w:r>
-      <w:proofErr w:type="spellStart"/>
-      <w:r>
-        <w:t>int</w:t>
-      </w:r>
-      <w:proofErr w:type="spellEnd"/>
-      <w:r>
-        <w:t>]</w:t>
-      </w:r>
-    </w:p>
-    <w:p>
-      <w:pPr>
-        <w:pStyle w:val="a5"/>
+      <w:pPr>
+        <w:pStyle w:val="ListParagraph"/>
+      </w:pPr>
+      <w:r>
+        <w:t>Phone number: = [int]</w:t>
+      </w:r>
+    </w:p>
+    <w:p>
+      <w:pPr>
+        <w:pStyle w:val="ListParagraph"/>
       </w:pPr>
       <w:r>
         <w:t>OR</w:t>
@@ -293,26 +258,15 @@
     </w:p>
     <w:p>
       <w:pPr>
-        <w:pStyle w:val="a5"/>
-      </w:pPr>
-      <w:r>
-        <w:t>username</w:t>
-      </w:r>
-      <w:r>
-        <w:t>= [</w:t>
-      </w:r>
-      <w:proofErr w:type="spellStart"/>
-      <w:r>
-        <w:t>str</w:t>
-      </w:r>
-      <w:proofErr w:type="spellEnd"/>
-      <w:r>
-        <w:t xml:space="preserve">] </w:t>
-      </w:r>
-    </w:p>
-    <w:p>
-      <w:pPr>
-        <w:pStyle w:val="a5"/>
+        <w:pStyle w:val="ListParagraph"/>
+      </w:pPr>
+      <w:r>
+        <w:t xml:space="preserve">username= [str] </w:t>
+      </w:r>
+    </w:p>
+    <w:p>
+      <w:pPr>
+        <w:pStyle w:val="ListParagraph"/>
         <w:numPr>
           <w:ilvl w:val="0"/>
           <w:numId w:val="3"/>
@@ -324,7 +278,7 @@
     </w:p>
     <w:p>
       <w:pPr>
-        <w:pStyle w:val="a5"/>
+        <w:pStyle w:val="ListParagraph"/>
       </w:pPr>
       <w:r>
         <w:t>Code: 20</w:t>
@@ -345,7 +299,7 @@
     </w:p>
     <w:p>
       <w:pPr>
-        <w:pStyle w:val="a5"/>
+        <w:pStyle w:val="ListParagraph"/>
         <w:numPr>
           <w:ilvl w:val="0"/>
           <w:numId w:val="3"/>
@@ -357,7 +311,7 @@
     </w:p>
     <w:p>
       <w:pPr>
-        <w:pStyle w:val="a5"/>
+        <w:pStyle w:val="ListParagraph"/>
         <w:numPr>
           <w:ilvl w:val="0"/>
           <w:numId w:val="3"/>
@@ -370,7 +324,7 @@
     <w:p/>
     <w:p>
       <w:pPr>
-        <w:pStyle w:val="2"/>
+        <w:pStyle w:val="Heading2"/>
       </w:pPr>
       <w:r>
         <w:t>POST:</w:t>
@@ -378,10 +332,7 @@
     </w:p>
     <w:p>
       <w:r>
-        <w:t>Change username and password</w:t>
-      </w:r>
-      <w:r>
-        <w:t>. Validate with phone number or trusted account.</w:t>
+        <w:t>Change username and password. Validate with phone number or trusted account.</w:t>
       </w:r>
     </w:p>
     <w:p>
@@ -391,27 +342,22 @@
     </w:p>
     <w:p>
       <w:pPr>
-        <w:pStyle w:val="a5"/>
-        <w:numPr>
-          <w:ilvl w:val="0"/>
-          <w:numId w:val="3"/>
-        </w:numPr>
-      </w:pPr>
-      <w:r>
-        <w:t xml:space="preserve">Data </w:t>
-      </w:r>
-      <w:proofErr w:type="spellStart"/>
-      <w:r>
-        <w:t>Params</w:t>
-      </w:r>
-      <w:proofErr w:type="spellEnd"/>
+        <w:pStyle w:val="ListParagraph"/>
+        <w:numPr>
+          <w:ilvl w:val="0"/>
+          <w:numId w:val="3"/>
+        </w:numPr>
+      </w:pPr>
+      <w:r>
+        <w:t>Data Params</w:t>
+      </w:r>
       <w:r>
         <w:t>:</w:t>
       </w:r>
     </w:p>
     <w:p>
       <w:pPr>
-        <w:pStyle w:val="a5"/>
+        <w:pStyle w:val="ListParagraph"/>
       </w:pPr>
       <w:r>
         <w:t>Required:</w:t>
@@ -419,39 +365,23 @@
     </w:p>
     <w:p>
       <w:pPr>
-        <w:pStyle w:val="a5"/>
-      </w:pPr>
-      <w:r>
-        <w:t>username= [</w:t>
-      </w:r>
-      <w:proofErr w:type="spellStart"/>
-      <w:r>
-        <w:t>str</w:t>
-      </w:r>
-      <w:proofErr w:type="spellEnd"/>
-      <w:r>
-        <w:t xml:space="preserve">] </w:t>
-      </w:r>
-    </w:p>
-    <w:p>
-      <w:pPr>
-        <w:pStyle w:val="a5"/>
-      </w:pPr>
-      <w:r>
-        <w:t>answer= [</w:t>
-      </w:r>
-      <w:proofErr w:type="spellStart"/>
-      <w:r>
-        <w:t>str</w:t>
-      </w:r>
-      <w:proofErr w:type="spellEnd"/>
-      <w:r>
-        <w:t>] – answer to the validation question</w:t>
-      </w:r>
-    </w:p>
-    <w:p>
-      <w:pPr>
-        <w:pStyle w:val="a5"/>
+        <w:pStyle w:val="ListParagraph"/>
+      </w:pPr>
+      <w:r>
+        <w:t xml:space="preserve">username= [str] </w:t>
+      </w:r>
+    </w:p>
+    <w:p>
+      <w:pPr>
+        <w:pStyle w:val="ListParagraph"/>
+      </w:pPr>
+      <w:r>
+        <w:t>answer= [str] – answer to the validation question</w:t>
+      </w:r>
+    </w:p>
+    <w:p>
+      <w:pPr>
+        <w:pStyle w:val="ListParagraph"/>
         <w:numPr>
           <w:ilvl w:val="0"/>
           <w:numId w:val="3"/>
@@ -463,7 +393,7 @@
     </w:p>
     <w:p>
       <w:pPr>
-        <w:pStyle w:val="a5"/>
+        <w:pStyle w:val="ListParagraph"/>
       </w:pPr>
       <w:r>
         <w:t>Code: 20</w:t>
@@ -481,7 +411,7 @@
     </w:p>
     <w:p>
       <w:pPr>
-        <w:pStyle w:val="a5"/>
+        <w:pStyle w:val="ListParagraph"/>
         <w:numPr>
           <w:ilvl w:val="0"/>
           <w:numId w:val="3"/>
@@ -493,7 +423,7 @@
     </w:p>
     <w:p>
       <w:pPr>
-        <w:pStyle w:val="a5"/>
+        <w:pStyle w:val="ListParagraph"/>
         <w:numPr>
           <w:ilvl w:val="0"/>
           <w:numId w:val="3"/>
@@ -502,11 +432,13 @@
       <w:r>
         <w:t>Sample Call:</w:t>
       </w:r>
+      <w:bookmarkStart w:id="0" w:name="_GoBack"/>
+      <w:bookmarkEnd w:id="0"/>
     </w:p>
     <w:p/>
     <w:p>
       <w:pPr>
-        <w:pStyle w:val="1"/>
+        <w:pStyle w:val="Heading1"/>
       </w:pPr>
       <w:r>
         <w:t xml:space="preserve">Name: </w:t>
@@ -525,7 +457,7 @@
     </w:p>
     <w:p>
       <w:pPr>
-        <w:pStyle w:val="2"/>
+        <w:pStyle w:val="Heading2"/>
       </w:pPr>
       <w:r>
         <w:t>GET:</w:t>
@@ -541,27 +473,22 @@
     </w:p>
     <w:p>
       <w:pPr>
-        <w:pStyle w:val="a5"/>
-        <w:numPr>
-          <w:ilvl w:val="0"/>
-          <w:numId w:val="3"/>
-        </w:numPr>
-      </w:pPr>
-      <w:r>
-        <w:t xml:space="preserve">Data </w:t>
-      </w:r>
-      <w:proofErr w:type="spellStart"/>
-      <w:r>
-        <w:t>Params</w:t>
-      </w:r>
-      <w:proofErr w:type="spellEnd"/>
+        <w:pStyle w:val="ListParagraph"/>
+        <w:numPr>
+          <w:ilvl w:val="0"/>
+          <w:numId w:val="3"/>
+        </w:numPr>
+      </w:pPr>
+      <w:r>
+        <w:t>Data Params</w:t>
+      </w:r>
       <w:r>
         <w:t>:</w:t>
       </w:r>
     </w:p>
     <w:p>
       <w:pPr>
-        <w:pStyle w:val="a5"/>
+        <w:pStyle w:val="ListParagraph"/>
       </w:pPr>
       <w:r>
         <w:t>Authentication</w:t>
@@ -591,7 +518,7 @@
     </w:p>
     <w:p>
       <w:pPr>
-        <w:pStyle w:val="a5"/>
+        <w:pStyle w:val="ListParagraph"/>
         <w:numPr>
           <w:ilvl w:val="0"/>
           <w:numId w:val="3"/>
@@ -603,7 +530,7 @@
     </w:p>
     <w:p>
       <w:pPr>
-        <w:pStyle w:val="a5"/>
+        <w:pStyle w:val="ListParagraph"/>
       </w:pPr>
       <w:r>
         <w:t>Code: 200 </w:t>
@@ -624,7 +551,7 @@
     </w:p>
     <w:p>
       <w:pPr>
-        <w:pStyle w:val="a5"/>
+        <w:pStyle w:val="ListParagraph"/>
         <w:numPr>
           <w:ilvl w:val="0"/>
           <w:numId w:val="3"/>
@@ -636,7 +563,7 @@
     </w:p>
     <w:p>
       <w:pPr>
-        <w:pStyle w:val="a5"/>
+        <w:pStyle w:val="ListParagraph"/>
         <w:numPr>
           <w:ilvl w:val="0"/>
           <w:numId w:val="3"/>
@@ -650,7 +577,7 @@
     <w:p/>
     <w:p>
       <w:pPr>
-        <w:pStyle w:val="1"/>
+        <w:pStyle w:val="Heading1"/>
       </w:pPr>
       <w:r>
         <w:t>Name: passwords</w:t>
@@ -663,7 +590,7 @@
     </w:p>
     <w:p>
       <w:pPr>
-        <w:pStyle w:val="2"/>
+        <w:pStyle w:val="Heading2"/>
       </w:pPr>
       <w:r>
         <w:t>GET:</w:t>
@@ -676,7 +603,7 @@
     </w:p>
     <w:p>
       <w:pPr>
-        <w:pStyle w:val="a5"/>
+        <w:pStyle w:val="ListParagraph"/>
         <w:numPr>
           <w:ilvl w:val="0"/>
           <w:numId w:val="4"/>
@@ -688,7 +615,7 @@
     </w:p>
     <w:p>
       <w:pPr>
-        <w:pStyle w:val="a5"/>
+        <w:pStyle w:val="ListParagraph"/>
       </w:pPr>
       <w:r>
         <w:t>Authentication</w:t>
@@ -704,7 +631,7 @@
     </w:p>
     <w:p>
       <w:pPr>
-        <w:pStyle w:val="a5"/>
+        <w:pStyle w:val="ListParagraph"/>
         <w:numPr>
           <w:ilvl w:val="0"/>
           <w:numId w:val="3"/>
@@ -716,7 +643,7 @@
     </w:p>
     <w:p>
       <w:pPr>
-        <w:pStyle w:val="a5"/>
+        <w:pStyle w:val="ListParagraph"/>
       </w:pPr>
       <w:r>
         <w:t>Code:</w:t>
@@ -734,7 +661,7 @@
     </w:p>
     <w:p>
       <w:pPr>
-        <w:pStyle w:val="a5"/>
+        <w:pStyle w:val="ListParagraph"/>
       </w:pPr>
       <w:proofErr w:type="gramStart"/>
       <w:r>
@@ -744,7 +671,7 @@
     </w:p>
     <w:p>
       <w:pPr>
-        <w:pStyle w:val="a5"/>
+        <w:pStyle w:val="ListParagraph"/>
       </w:pPr>
       <w:r>
         <w:t>{</w:t>
@@ -768,7 +695,7 @@
     </w:p>
     <w:p>
       <w:pPr>
-        <w:pStyle w:val="a5"/>
+        <w:pStyle w:val="ListParagraph"/>
       </w:pPr>
       <w:r>
         <w:t>……</w:t>
@@ -776,7 +703,7 @@
     </w:p>
     <w:p>
       <w:pPr>
-        <w:pStyle w:val="a5"/>
+        <w:pStyle w:val="ListParagraph"/>
       </w:pPr>
       <w:r>
         <w:tab/>
@@ -785,7 +712,7 @@
     </w:p>
     <w:p>
       <w:pPr>
-        <w:pStyle w:val="a5"/>
+        <w:pStyle w:val="ListParagraph"/>
       </w:pPr>
       <w:r>
         <w:t>}</w:t>
@@ -793,7 +720,7 @@
     </w:p>
     <w:p>
       <w:pPr>
-        <w:pStyle w:val="a5"/>
+        <w:pStyle w:val="ListParagraph"/>
         <w:numPr>
           <w:ilvl w:val="0"/>
           <w:numId w:val="3"/>
@@ -805,7 +732,7 @@
     </w:p>
     <w:p>
       <w:pPr>
-        <w:pStyle w:val="a5"/>
+        <w:pStyle w:val="ListParagraph"/>
         <w:numPr>
           <w:ilvl w:val="0"/>
           <w:numId w:val="3"/>
@@ -817,7 +744,7 @@
     </w:p>
     <w:p>
       <w:pPr>
-        <w:pStyle w:val="a5"/>
+        <w:pStyle w:val="ListParagraph"/>
         <w:numPr>
           <w:ilvl w:val="0"/>
           <w:numId w:val="3"/>
@@ -829,7 +756,7 @@
     </w:p>
     <w:p>
       <w:pPr>
-        <w:pStyle w:val="2"/>
+        <w:pStyle w:val="Heading2"/>
       </w:pPr>
       <w:r>
         <w:t>POST:</w:t>
@@ -842,7 +769,7 @@
     </w:p>
     <w:p>
       <w:pPr>
-        <w:pStyle w:val="a5"/>
+        <w:pStyle w:val="ListParagraph"/>
         <w:numPr>
           <w:ilvl w:val="0"/>
           <w:numId w:val="3"/>
@@ -854,7 +781,7 @@
     </w:p>
     <w:p>
       <w:pPr>
-        <w:pStyle w:val="a5"/>
+        <w:pStyle w:val="ListParagraph"/>
       </w:pPr>
       <w:r>
         <w:t>Authentication</w:t>
@@ -870,20 +797,20 @@
     </w:p>
     <w:p>
       <w:pPr>
-        <w:pStyle w:val="a5"/>
+        <w:pStyle w:val="ListParagraph"/>
         <w:numPr>
           <w:ilvl w:val="0"/>
           <w:numId w:val="3"/>
         </w:numPr>
         <w:rPr>
-          <w:rStyle w:val="a4"/>
+          <w:rStyle w:val="Strong"/>
           <w:b w:val="0"/>
           <w:bCs w:val="0"/>
         </w:rPr>
       </w:pPr>
       <w:r>
         <w:rPr>
-          <w:rStyle w:val="a4"/>
+          <w:rStyle w:val="Strong"/>
           <w:rFonts w:ascii="Segoe UI" w:hAnsi="Segoe UI" w:cs="Segoe UI"/>
           <w:color w:val="24292E"/>
           <w:shd w:val="clear" w:color="auto" w:fill="FFFFFF"/>
@@ -893,7 +820,7 @@
     </w:p>
     <w:p>
       <w:pPr>
-        <w:pStyle w:val="a5"/>
+        <w:pStyle w:val="ListParagraph"/>
         <w:numPr>
           <w:ilvl w:val="0"/>
           <w:numId w:val="3"/>
@@ -936,7 +863,7 @@
     </w:p>
     <w:p>
       <w:pPr>
-        <w:pStyle w:val="a5"/>
+        <w:pStyle w:val="ListParagraph"/>
         <w:numPr>
           <w:ilvl w:val="0"/>
           <w:numId w:val="3"/>
@@ -948,10 +875,9 @@
     </w:p>
     <w:p>
       <w:pPr>
-        <w:pStyle w:val="a5"/>
-      </w:pPr>
-      <w:r>
-        <w:lastRenderedPageBreak/>
+        <w:pStyle w:val="ListParagraph"/>
+      </w:pPr>
+      <w:r>
         <w:t>Code: 200 </w:t>
       </w:r>
       <w:r>
@@ -964,7 +890,7 @@
     </w:p>
     <w:p>
       <w:pPr>
-        <w:pStyle w:val="a5"/>
+        <w:pStyle w:val="ListParagraph"/>
         <w:numPr>
           <w:ilvl w:val="0"/>
           <w:numId w:val="3"/>
@@ -976,7 +902,7 @@
     </w:p>
     <w:p>
       <w:pPr>
-        <w:pStyle w:val="a5"/>
+        <w:pStyle w:val="ListParagraph"/>
         <w:numPr>
           <w:ilvl w:val="0"/>
           <w:numId w:val="3"/>
@@ -1009,7 +935,7 @@
     </w:p>
     <w:p>
       <w:pPr>
-        <w:pStyle w:val="2"/>
+        <w:pStyle w:val="Heading2"/>
       </w:pPr>
       <w:r>
         <w:t>GET:</w:t>
@@ -1022,7 +948,7 @@
     </w:p>
     <w:p>
       <w:pPr>
-        <w:pStyle w:val="a5"/>
+        <w:pStyle w:val="ListParagraph"/>
         <w:numPr>
           <w:ilvl w:val="0"/>
           <w:numId w:val="3"/>
@@ -1034,7 +960,7 @@
     </w:p>
     <w:p>
       <w:pPr>
-        <w:pStyle w:val="a5"/>
+        <w:pStyle w:val="ListParagraph"/>
       </w:pPr>
       <w:r>
         <w:t>Authentication</w:t>
@@ -1050,7 +976,7 @@
     </w:p>
     <w:p>
       <w:pPr>
-        <w:pStyle w:val="a5"/>
+        <w:pStyle w:val="ListParagraph"/>
         <w:numPr>
           <w:ilvl w:val="0"/>
           <w:numId w:val="3"/>
@@ -1062,7 +988,7 @@
     </w:p>
     <w:p>
       <w:pPr>
-        <w:pStyle w:val="a5"/>
+        <w:pStyle w:val="ListParagraph"/>
       </w:pPr>
       <w:r>
         <w:t>Code:</w:t>
@@ -1100,7 +1026,7 @@
     </w:p>
     <w:p>
       <w:pPr>
-        <w:pStyle w:val="a5"/>
+        <w:pStyle w:val="ListParagraph"/>
         <w:numPr>
           <w:ilvl w:val="0"/>
           <w:numId w:val="3"/>
@@ -1112,7 +1038,7 @@
     </w:p>
     <w:p>
       <w:pPr>
-        <w:pStyle w:val="a5"/>
+        <w:pStyle w:val="ListParagraph"/>
         <w:numPr>
           <w:ilvl w:val="0"/>
           <w:numId w:val="3"/>
@@ -1124,7 +1050,7 @@
     </w:p>
     <w:p>
       <w:pPr>
-        <w:pStyle w:val="a5"/>
+        <w:pStyle w:val="ListParagraph"/>
         <w:numPr>
           <w:ilvl w:val="0"/>
           <w:numId w:val="3"/>
@@ -1136,7 +1062,7 @@
     </w:p>
     <w:p>
       <w:pPr>
-        <w:pStyle w:val="2"/>
+        <w:pStyle w:val="Heading2"/>
       </w:pPr>
       <w:r>
         <w:t>P</w:t>
@@ -1155,7 +1081,7 @@
     </w:p>
     <w:p>
       <w:pPr>
-        <w:pStyle w:val="a5"/>
+        <w:pStyle w:val="ListParagraph"/>
         <w:numPr>
           <w:ilvl w:val="0"/>
           <w:numId w:val="3"/>
@@ -1167,7 +1093,7 @@
     </w:p>
     <w:p>
       <w:pPr>
-        <w:pStyle w:val="a5"/>
+        <w:pStyle w:val="ListParagraph"/>
       </w:pPr>
       <w:r>
         <w:t>Authentication</w:t>
@@ -1183,20 +1109,20 @@
     </w:p>
     <w:p>
       <w:pPr>
-        <w:pStyle w:val="a5"/>
+        <w:pStyle w:val="ListParagraph"/>
         <w:numPr>
           <w:ilvl w:val="0"/>
           <w:numId w:val="3"/>
         </w:numPr>
         <w:rPr>
-          <w:rStyle w:val="a4"/>
+          <w:rStyle w:val="Strong"/>
           <w:b w:val="0"/>
           <w:bCs w:val="0"/>
         </w:rPr>
       </w:pPr>
       <w:r>
         <w:rPr>
-          <w:rStyle w:val="a4"/>
+          <w:rStyle w:val="Strong"/>
           <w:rFonts w:ascii="Segoe UI" w:hAnsi="Segoe UI" w:cs="Segoe UI"/>
           <w:color w:val="24292E"/>
           <w:shd w:val="clear" w:color="auto" w:fill="FFFFFF"/>
@@ -1206,7 +1132,7 @@
     </w:p>
     <w:p>
       <w:pPr>
-        <w:pStyle w:val="a5"/>
+        <w:pStyle w:val="ListParagraph"/>
         <w:numPr>
           <w:ilvl w:val="0"/>
           <w:numId w:val="3"/>
@@ -1235,7 +1161,7 @@
     </w:p>
     <w:p>
       <w:pPr>
-        <w:pStyle w:val="a5"/>
+        <w:pStyle w:val="ListParagraph"/>
         <w:numPr>
           <w:ilvl w:val="0"/>
           <w:numId w:val="3"/>
@@ -1247,7 +1173,7 @@
     </w:p>
     <w:p>
       <w:pPr>
-        <w:pStyle w:val="a5"/>
+        <w:pStyle w:val="ListParagraph"/>
       </w:pPr>
       <w:r>
         <w:t>Code: 200 </w:t>
@@ -1285,7 +1211,7 @@
     </w:p>
     <w:p>
       <w:pPr>
-        <w:pStyle w:val="a5"/>
+        <w:pStyle w:val="ListParagraph"/>
         <w:numPr>
           <w:ilvl w:val="0"/>
           <w:numId w:val="3"/>
@@ -1297,7 +1223,7 @@
     </w:p>
     <w:p>
       <w:pPr>
-        <w:pStyle w:val="a5"/>
+        <w:pStyle w:val="ListParagraph"/>
         <w:numPr>
           <w:ilvl w:val="0"/>
           <w:numId w:val="3"/>
@@ -1309,7 +1235,7 @@
     </w:p>
     <w:p>
       <w:pPr>
-        <w:pStyle w:val="2"/>
+        <w:pStyle w:val="Heading2"/>
       </w:pPr>
       <w:r>
         <w:t>DELETE:</w:t>
@@ -1322,7 +1248,7 @@
     </w:p>
     <w:p>
       <w:pPr>
-        <w:pStyle w:val="a5"/>
+        <w:pStyle w:val="ListParagraph"/>
         <w:numPr>
           <w:ilvl w:val="0"/>
           <w:numId w:val="3"/>
@@ -1337,7 +1263,7 @@
     </w:p>
     <w:p>
       <w:pPr>
-        <w:pStyle w:val="a5"/>
+        <w:pStyle w:val="ListParagraph"/>
       </w:pPr>
       <w:r>
         <w:t>Authentication</w:t>
@@ -1353,7 +1279,7 @@
     </w:p>
     <w:p>
       <w:pPr>
-        <w:pStyle w:val="a5"/>
+        <w:pStyle w:val="ListParagraph"/>
         <w:numPr>
           <w:ilvl w:val="0"/>
           <w:numId w:val="3"/>
@@ -1365,7 +1291,7 @@
     </w:p>
     <w:p>
       <w:pPr>
-        <w:pStyle w:val="a5"/>
+        <w:pStyle w:val="ListParagraph"/>
       </w:pPr>
       <w:r>
         <w:t>Code: 200 </w:t>
@@ -1377,7 +1303,7 @@
     </w:p>
     <w:p>
       <w:pPr>
-        <w:pStyle w:val="a5"/>
+        <w:pStyle w:val="ListParagraph"/>
         <w:numPr>
           <w:ilvl w:val="0"/>
           <w:numId w:val="3"/>
@@ -1389,7 +1315,7 @@
     </w:p>
     <w:p>
       <w:pPr>
-        <w:pStyle w:val="a5"/>
+        <w:pStyle w:val="ListParagraph"/>
         <w:numPr>
           <w:ilvl w:val="0"/>
           <w:numId w:val="3"/>
@@ -1400,10 +1326,7 @@
       </w:r>
     </w:p>
     <w:p/>
-    <w:p>
-      <w:bookmarkStart w:id="0" w:name="_GoBack"/>
-      <w:bookmarkEnd w:id="0"/>
-    </w:p>
+    <w:p/>
     <w:sectPr>
       <w:pgSz w:w="11906" w:h="16838" w:code="9"/>
       <w:pgMar w:top="1440" w:right="1440" w:bottom="1440" w:left="1440" w:header="720" w:footer="720" w:gutter="0"/>
@@ -1415,7 +1338,7 @@
 </file>
 
 <file path=word/numbering.xml><?xml version="1.0" encoding="utf-8"?>
-<w:numbering xmlns:wpc="http://schemas.microsoft.com/office/word/2010/wordprocessingCanvas" xmlns:cx="http://schemas.microsoft.com/office/drawing/2014/chartex" xmlns:mc="http://schemas.openxmlformats.org/markup-compatibility/2006" xmlns:o="urn:schemas-microsoft-com:office:office" xmlns:r="http://schemas.openxmlformats.org/officeDocument/2006/relationships" xmlns:m="http://schemas.openxmlformats.org/officeDocument/2006/math" xmlns:v="urn:schemas-microsoft-com:vml" xmlns:wp14="http://schemas.microsoft.com/office/word/2010/wordprocessingDrawing" xmlns:wp="http://schemas.openxmlformats.org/drawingml/2006/wordprocessingDrawing" xmlns:w10="urn:schemas-microsoft-com:office:word" xmlns:w="http://schemas.openxmlformats.org/wordprocessingml/2006/main" xmlns:w14="http://schemas.microsoft.com/office/word/2010/wordml" xmlns:w15="http://schemas.microsoft.com/office/word/2012/wordml" xmlns:w16se="http://schemas.microsoft.com/office/word/2015/wordml/symex" xmlns:wpg="http://schemas.microsoft.com/office/word/2010/wordprocessingGroup" xmlns:wpi="http://schemas.microsoft.com/office/word/2010/wordprocessingInk" xmlns:wne="http://schemas.microsoft.com/office/word/2006/wordml" xmlns:wps="http://schemas.microsoft.com/office/word/2010/wordprocessingShape" mc:Ignorable="w14 w15 w16se wp14">
+<w:numbering xmlns:wpc="http://schemas.microsoft.com/office/word/2010/wordprocessingCanvas" xmlns:cx="http://schemas.microsoft.com/office/drawing/2014/chartex" xmlns:cx1="http://schemas.microsoft.com/office/drawing/2015/9/8/chartex" xmlns:cx2="http://schemas.microsoft.com/office/drawing/2015/10/21/chartex" xmlns:cx3="http://schemas.microsoft.com/office/drawing/2016/5/9/chartex" xmlns:cx4="http://schemas.microsoft.com/office/drawing/2016/5/10/chartex" xmlns:cx5="http://schemas.microsoft.com/office/drawing/2016/5/11/chartex" xmlns:cx6="http://schemas.microsoft.com/office/drawing/2016/5/12/chartex" xmlns:cx7="http://schemas.microsoft.com/office/drawing/2016/5/13/chartex" xmlns:cx8="http://schemas.microsoft.com/office/drawing/2016/5/14/chartex" xmlns:mc="http://schemas.openxmlformats.org/markup-compatibility/2006" xmlns:aink="http://schemas.microsoft.com/office/drawing/2016/ink" xmlns:am3d="http://schemas.microsoft.com/office/drawing/2017/model3d" xmlns:o="urn:schemas-microsoft-com:office:office" xmlns:r="http://schemas.openxmlformats.org/officeDocument/2006/relationships" xmlns:m="http://schemas.openxmlformats.org/officeDocument/2006/math" xmlns:v="urn:schemas-microsoft-com:vml" xmlns:wp14="http://schemas.microsoft.com/office/word/2010/wordprocessingDrawing" xmlns:wp="http://schemas.openxmlformats.org/drawingml/2006/wordprocessingDrawing" xmlns:w10="urn:schemas-microsoft-com:office:word" xmlns:w="http://schemas.openxmlformats.org/wordprocessingml/2006/main" xmlns:w14="http://schemas.microsoft.com/office/word/2010/wordml" xmlns:w15="http://schemas.microsoft.com/office/word/2012/wordml" xmlns:w16cid="http://schemas.microsoft.com/office/word/2016/wordml/cid" xmlns:w16se="http://schemas.microsoft.com/office/word/2015/wordml/symex" xmlns:wpg="http://schemas.microsoft.com/office/word/2010/wordprocessingGroup" xmlns:wpi="http://schemas.microsoft.com/office/word/2010/wordprocessingInk" xmlns:wne="http://schemas.microsoft.com/office/word/2006/wordml" xmlns:wps="http://schemas.microsoft.com/office/word/2010/wordprocessingShape" mc:Ignorable="w14 w15 w16se w16cid wp14">
   <w:abstractNum w:abstractNumId="0" w15:restartNumberingAfterBreak="0">
     <w:nsid w:val="186F7F2B"/>
     <w:multiLevelType w:val="hybridMultilevel"/>
@@ -2188,7 +2111,7 @@
 </file>
 
 <file path=word/styles.xml><?xml version="1.0" encoding="utf-8"?>
-<w:styles xmlns:mc="http://schemas.openxmlformats.org/markup-compatibility/2006" xmlns:r="http://schemas.openxmlformats.org/officeDocument/2006/relationships" xmlns:w="http://schemas.openxmlformats.org/wordprocessingml/2006/main" xmlns:w14="http://schemas.microsoft.com/office/word/2010/wordml" xmlns:w15="http://schemas.microsoft.com/office/word/2012/wordml" xmlns:w16se="http://schemas.microsoft.com/office/word/2015/wordml/symex" mc:Ignorable="w14 w15 w16se">
+<w:styles xmlns:mc="http://schemas.openxmlformats.org/markup-compatibility/2006" xmlns:r="http://schemas.openxmlformats.org/officeDocument/2006/relationships" xmlns:w="http://schemas.openxmlformats.org/wordprocessingml/2006/main" xmlns:w14="http://schemas.microsoft.com/office/word/2010/wordml" xmlns:w15="http://schemas.microsoft.com/office/word/2012/wordml" xmlns:w16cid="http://schemas.microsoft.com/office/word/2016/wordml/cid" xmlns:w16se="http://schemas.microsoft.com/office/word/2015/wordml/symex" mc:Ignorable="w14 w15 w16se w16cid">
   <w:docDefaults>
     <w:rPrDefault>
       <w:rPr>
@@ -2204,7 +2127,7 @@
       </w:pPr>
     </w:pPrDefault>
   </w:docDefaults>
-  <w:latentStyles w:defLockedState="0" w:defUIPriority="99" w:defSemiHidden="0" w:defUnhideWhenUsed="0" w:defQFormat="0" w:count="371">
+  <w:latentStyles w:defLockedState="0" w:defUIPriority="99" w:defSemiHidden="0" w:defUnhideWhenUsed="0" w:defQFormat="0" w:count="375">
     <w:lsdException w:name="Normal" w:uiPriority="0" w:qFormat="1"/>
     <w:lsdException w:name="heading 1" w:uiPriority="9" w:qFormat="1"/>
     <w:lsdException w:name="heading 2" w:semiHidden="1" w:uiPriority="9" w:unhideWhenUsed="1" w:qFormat="1"/>
@@ -2310,7 +2233,6 @@
     <w:lsdException w:name="HTML Sample" w:semiHidden="1" w:unhideWhenUsed="1"/>
     <w:lsdException w:name="HTML Typewriter" w:semiHidden="1" w:unhideWhenUsed="1"/>
     <w:lsdException w:name="HTML Variable" w:semiHidden="1" w:unhideWhenUsed="1"/>
-    <w:lsdException w:name="Normal Table" w:semiHidden="1" w:unhideWhenUsed="1"/>
     <w:lsdException w:name="annotation subject" w:semiHidden="1" w:unhideWhenUsed="1"/>
     <w:lsdException w:name="No List" w:semiHidden="1" w:unhideWhenUsed="1"/>
     <w:lsdException w:name="Outline List 1" w:semiHidden="1" w:unhideWhenUsed="1"/>
@@ -2354,10 +2276,8 @@
     <w:lsdException w:name="Table Elegant" w:semiHidden="1" w:unhideWhenUsed="1"/>
     <w:lsdException w:name="Table Professional" w:semiHidden="1" w:unhideWhenUsed="1"/>
     <w:lsdException w:name="Table Subtle 1" w:semiHidden="1" w:unhideWhenUsed="1"/>
-    <w:lsdException w:name="Table Subtle 2" w:semiHidden="1" w:unhideWhenUsed="1"/>
     <w:lsdException w:name="Table Web 1" w:semiHidden="1" w:unhideWhenUsed="1"/>
     <w:lsdException w:name="Table Web 2" w:semiHidden="1" w:unhideWhenUsed="1"/>
-    <w:lsdException w:name="Table Web 3" w:semiHidden="1" w:unhideWhenUsed="1"/>
     <w:lsdException w:name="Balloon Text" w:semiHidden="1" w:unhideWhenUsed="1"/>
     <w:lsdException w:name="Table Grid" w:uiPriority="39"/>
     <w:lsdException w:name="Table Theme" w:semiHidden="1" w:unhideWhenUsed="1"/>
@@ -2576,16 +2496,20 @@
     <w:lsdException w:name="List Table 5 Dark Accent 6" w:uiPriority="50"/>
     <w:lsdException w:name="List Table 6 Colorful Accent 6" w:uiPriority="51"/>
     <w:lsdException w:name="List Table 7 Colorful Accent 6" w:uiPriority="52"/>
+    <w:lsdException w:name="Mention" w:semiHidden="1" w:unhideWhenUsed="1"/>
+    <w:lsdException w:name="Smart Hyperlink" w:semiHidden="1" w:unhideWhenUsed="1"/>
+    <w:lsdException w:name="Hashtag" w:semiHidden="1" w:unhideWhenUsed="1"/>
+    <w:lsdException w:name="Unresolved Mention" w:semiHidden="1" w:unhideWhenUsed="1"/>
   </w:latentStyles>
-  <w:style w:type="paragraph" w:default="1" w:styleId="a">
+  <w:style w:type="paragraph" w:default="1" w:styleId="Normal">
     <w:name w:val="Normal"/>
     <w:qFormat/>
   </w:style>
-  <w:style w:type="paragraph" w:styleId="1">
+  <w:style w:type="paragraph" w:styleId="Heading1">
     <w:name w:val="heading 1"/>
-    <w:basedOn w:val="a"/>
-    <w:next w:val="a"/>
-    <w:link w:val="10"/>
+    <w:basedOn w:val="Normal"/>
+    <w:next w:val="Normal"/>
+    <w:link w:val="Heading1Char"/>
     <w:uiPriority w:val="9"/>
     <w:qFormat/>
     <w:rsid w:val="00F22DEF"/>
@@ -2601,11 +2525,11 @@
       <w:szCs w:val="32"/>
     </w:rPr>
   </w:style>
-  <w:style w:type="paragraph" w:styleId="2">
+  <w:style w:type="paragraph" w:styleId="Heading2">
     <w:name w:val="heading 2"/>
-    <w:basedOn w:val="a"/>
-    <w:next w:val="a"/>
-    <w:link w:val="20"/>
+    <w:basedOn w:val="Normal"/>
+    <w:next w:val="Normal"/>
+    <w:link w:val="Heading2Char"/>
     <w:uiPriority w:val="9"/>
     <w:unhideWhenUsed/>
     <w:qFormat/>
@@ -2622,11 +2546,11 @@
       <w:szCs w:val="26"/>
     </w:rPr>
   </w:style>
-  <w:style w:type="paragraph" w:styleId="3">
+  <w:style w:type="paragraph" w:styleId="Heading3">
     <w:name w:val="heading 3"/>
-    <w:basedOn w:val="a"/>
-    <w:next w:val="a"/>
-    <w:link w:val="30"/>
+    <w:basedOn w:val="Normal"/>
+    <w:next w:val="Normal"/>
+    <w:link w:val="Heading3Char"/>
     <w:uiPriority w:val="9"/>
     <w:unhideWhenUsed/>
     <w:qFormat/>
@@ -2644,13 +2568,13 @@
       <w:szCs w:val="24"/>
     </w:rPr>
   </w:style>
-  <w:style w:type="character" w:default="1" w:styleId="a0">
+  <w:style w:type="character" w:default="1" w:styleId="DefaultParagraphFont">
     <w:name w:val="Default Paragraph Font"/>
     <w:uiPriority w:val="1"/>
     <w:semiHidden/>
     <w:unhideWhenUsed/>
   </w:style>
-  <w:style w:type="table" w:default="1" w:styleId="a1">
+  <w:style w:type="table" w:default="1" w:styleId="TableNormal">
     <w:name w:val="Normal Table"/>
     <w:uiPriority w:val="99"/>
     <w:semiHidden/>
@@ -2665,15 +2589,15 @@
       </w:tblCellMar>
     </w:tblPr>
   </w:style>
-  <w:style w:type="numbering" w:default="1" w:styleId="a2">
+  <w:style w:type="numbering" w:default="1" w:styleId="NoList">
     <w:name w:val="No List"/>
     <w:uiPriority w:val="99"/>
     <w:semiHidden/>
     <w:unhideWhenUsed/>
   </w:style>
-  <w:style w:type="table" w:styleId="a3">
+  <w:style w:type="table" w:styleId="TableGrid">
     <w:name w:val="Table Grid"/>
-    <w:basedOn w:val="a1"/>
+    <w:basedOn w:val="TableNormal"/>
     <w:uiPriority w:val="39"/>
     <w:rsid w:val="008F09BC"/>
     <w:pPr>
@@ -2690,9 +2614,9 @@
       </w:tblBorders>
     </w:tblPr>
   </w:style>
-  <w:style w:type="table" w:styleId="11">
+  <w:style w:type="table" w:styleId="GridTable1Light">
     <w:name w:val="Grid Table 1 Light"/>
-    <w:basedOn w:val="a1"/>
+    <w:basedOn w:val="TableNormal"/>
     <w:uiPriority w:val="46"/>
     <w:rsid w:val="008F09BC"/>
     <w:pPr>
@@ -2747,9 +2671,9 @@
       </w:rPr>
     </w:tblStylePr>
   </w:style>
-  <w:style w:type="table" w:styleId="21">
+  <w:style w:type="table" w:styleId="PlainTable2">
     <w:name w:val="Plain Table 2"/>
-    <w:basedOn w:val="a1"/>
+    <w:basedOn w:val="TableNormal"/>
     <w:uiPriority w:val="42"/>
     <w:rsid w:val="008F09BC"/>
     <w:pPr>
@@ -2827,9 +2751,9 @@
       </w:tcPr>
     </w:tblStylePr>
   </w:style>
-  <w:style w:type="character" w:styleId="a4">
+  <w:style w:type="character" w:styleId="Strong">
     <w:name w:val="Strong"/>
-    <w:basedOn w:val="a0"/>
+    <w:basedOn w:val="DefaultParagraphFont"/>
     <w:uiPriority w:val="22"/>
     <w:qFormat/>
     <w:rsid w:val="008F09BC"/>
@@ -2840,7 +2764,7 @@
   </w:style>
   <w:style w:type="character" w:styleId="HTMLCode">
     <w:name w:val="HTML Code"/>
-    <w:basedOn w:val="a0"/>
+    <w:basedOn w:val="DefaultParagraphFont"/>
     <w:uiPriority w:val="99"/>
     <w:semiHidden/>
     <w:unhideWhenUsed/>
@@ -2851,10 +2775,10 @@
       <w:szCs w:val="20"/>
     </w:rPr>
   </w:style>
-  <w:style w:type="character" w:customStyle="1" w:styleId="20">
-    <w:name w:val="כותרת 2 תו"/>
-    <w:basedOn w:val="a0"/>
-    <w:link w:val="2"/>
+  <w:style w:type="character" w:customStyle="1" w:styleId="Heading2Char">
+    <w:name w:val="Heading 2 Char"/>
+    <w:basedOn w:val="DefaultParagraphFont"/>
+    <w:link w:val="Heading2"/>
     <w:uiPriority w:val="9"/>
     <w:rsid w:val="00F22DEF"/>
     <w:rPr>
@@ -2863,10 +2787,10 @@
       <w:szCs w:val="26"/>
     </w:rPr>
   </w:style>
-  <w:style w:type="character" w:customStyle="1" w:styleId="30">
-    <w:name w:val="כותרת 3 תו"/>
-    <w:basedOn w:val="a0"/>
-    <w:link w:val="3"/>
+  <w:style w:type="character" w:customStyle="1" w:styleId="Heading3Char">
+    <w:name w:val="Heading 3 Char"/>
+    <w:basedOn w:val="DefaultParagraphFont"/>
+    <w:link w:val="Heading3"/>
     <w:uiPriority w:val="9"/>
     <w:rsid w:val="00F22DEF"/>
     <w:rPr>
@@ -2876,10 +2800,10 @@
       <w:szCs w:val="24"/>
     </w:rPr>
   </w:style>
-  <w:style w:type="character" w:customStyle="1" w:styleId="10">
-    <w:name w:val="כותרת 1 תו"/>
-    <w:basedOn w:val="a0"/>
-    <w:link w:val="1"/>
+  <w:style w:type="character" w:customStyle="1" w:styleId="Heading1Char">
+    <w:name w:val="Heading 1 Char"/>
+    <w:basedOn w:val="DefaultParagraphFont"/>
+    <w:link w:val="Heading1"/>
     <w:uiPriority w:val="9"/>
     <w:rsid w:val="00F22DEF"/>
     <w:rPr>
@@ -2890,7 +2814,7 @@
   </w:style>
   <w:style w:type="paragraph" w:styleId="NormalWeb">
     <w:name w:val="Normal (Web)"/>
-    <w:basedOn w:val="a"/>
+    <w:basedOn w:val="Normal"/>
     <w:uiPriority w:val="99"/>
     <w:semiHidden/>
     <w:unhideWhenUsed/>
@@ -2904,9 +2828,9 @@
       <w:szCs w:val="24"/>
     </w:rPr>
   </w:style>
-  <w:style w:type="paragraph" w:styleId="a5">
+  <w:style w:type="paragraph" w:styleId="ListParagraph">
     <w:name w:val="List Paragraph"/>
-    <w:basedOn w:val="a"/>
+    <w:basedOn w:val="Normal"/>
     <w:uiPriority w:val="34"/>
     <w:qFormat/>
     <w:rsid w:val="00F22DEF"/>
@@ -2917,7 +2841,7 @@
   </w:style>
   <w:style w:type="character" w:styleId="Hyperlink">
     <w:name w:val="Hyperlink"/>
-    <w:basedOn w:val="a0"/>
+    <w:basedOn w:val="DefaultParagraphFont"/>
     <w:uiPriority w:val="99"/>
     <w:unhideWhenUsed/>
     <w:rsid w:val="009C212B"/>

</xml_diff>

<commit_message>
add security level fix password autentication bags change API document
</commit_message>
<xml_diff>
--- a/API documentation.docx
+++ b/API documentation.docx
@@ -432,8 +432,6 @@
       <w:r>
         <w:t>Sample Call:</w:t>
       </w:r>
-      <w:bookmarkStart w:id="0" w:name="_GoBack"/>
-      <w:bookmarkEnd w:id="0"/>
     </w:p>
     <w:p/>
     <w:p>
@@ -560,6 +558,9 @@
       <w:r>
         <w:t>Error Response:</w:t>
       </w:r>
+      <w:r>
+        <w:t xml:space="preserve"> </w:t>
+      </w:r>
     </w:p>
     <w:p>
       <w:pPr>
@@ -658,6 +659,14 @@
       <w:r>
         <w:t>{</w:t>
       </w:r>
+      <w:r>
+        <w:t xml:space="preserve">_id: </w:t>
+      </w:r>
+      <w:proofErr w:type="spellStart"/>
+      <w:r>
+        <w:t>ObjectID</w:t>
+      </w:r>
+      <w:proofErr w:type="spellEnd"/>
     </w:p>
     <w:p>
       <w:pPr>
@@ -665,7 +674,10 @@
       </w:pPr>
       <w:proofErr w:type="gramStart"/>
       <w:r>
-        <w:t>programs:[</w:t>
+        <w:t>records</w:t>
+      </w:r>
+      <w:r>
+        <w:t>:[</w:t>
       </w:r>
       <w:proofErr w:type="gramEnd"/>
     </w:p>
@@ -690,7 +702,21 @@
       </w:r>
       <w:proofErr w:type="spellEnd"/>
       <w:r>
-        <w:t>:[string]}</w:t>
+        <w:t>:[string]</w:t>
+      </w:r>
+      <w:r>
+        <w:t xml:space="preserve">, </w:t>
+      </w:r>
+      <w:proofErr w:type="spellStart"/>
+      <w:r>
+        <w:t>sec_level</w:t>
+      </w:r>
+      <w:proofErr w:type="spellEnd"/>
+      <w:r>
+        <w:t>: [string]</w:t>
+      </w:r>
+      <w:r>
+        <w:t>}</w:t>
       </w:r>
     </w:p>
     <w:p>
@@ -729,6 +755,9 @@
       <w:r>
         <w:t>Error Response:</w:t>
       </w:r>
+      <w:r>
+        <w:t xml:space="preserve">401, </w:t>
+      </w:r>
     </w:p>
     <w:p>
       <w:pPr>
@@ -793,6 +822,18 @@
       <w:proofErr w:type="gramEnd"/>
       <w:r>
         <w:t>JWT token]</w:t>
+      </w:r>
+    </w:p>
+    <w:p>
+      <w:pPr>
+        <w:pStyle w:val="ListParagraph"/>
+        <w:numPr>
+          <w:ilvl w:val="0"/>
+          <w:numId w:val="3"/>
+        </w:numPr>
+      </w:pPr>
+      <w:r>
+        <w:t>Success Response:</w:t>
       </w:r>
     </w:p>
     <w:p>
@@ -808,6 +849,12 @@
           <w:bCs w:val="0"/>
         </w:rPr>
       </w:pPr>
+      <w:r>
+        <w:t>Code: 200 </w:t>
+      </w:r>
+      <w:r>
+        <w:br/>
+      </w:r>
       <w:r>
         <w:rPr>
           <w:rStyle w:val="Strong"/>
@@ -852,13 +899,112 @@
         <w:t>:[string]</w:t>
       </w:r>
       <w:r>
-        <w:t xml:space="preserve"> </w:t>
-      </w:r>
-      <w:r>
-        <w:t xml:space="preserve"> </w:t>
-      </w:r>
-      <w:r>
-        <w:t>}</w:t>
+        <w:t xml:space="preserve">, </w:t>
+      </w:r>
+      <w:r>
+        <w:t>'</w:t>
+      </w:r>
+      <w:proofErr w:type="spellStart"/>
+      <w:r>
+        <w:t>sec_level</w:t>
+      </w:r>
+      <w:proofErr w:type="spellEnd"/>
+      <w:r>
+        <w:t>'</w:t>
+      </w:r>
+      <w:r>
+        <w:t>: [int]</w:t>
+      </w:r>
+    </w:p>
+    <w:p>
+      <w:pPr>
+        <w:pStyle w:val="ListParagraph"/>
+      </w:pPr>
+    </w:p>
+    <w:p>
+      <w:pPr>
+        <w:pStyle w:val="ListParagraph"/>
+        <w:numPr>
+          <w:ilvl w:val="0"/>
+          <w:numId w:val="3"/>
+        </w:numPr>
+      </w:pPr>
+      <w:r>
+        <w:t>Error Response:</w:t>
+      </w:r>
+    </w:p>
+    <w:p>
+      <w:pPr>
+        <w:pStyle w:val="ListParagraph"/>
+        <w:numPr>
+          <w:ilvl w:val="0"/>
+          <w:numId w:val="3"/>
+        </w:numPr>
+      </w:pPr>
+      <w:r>
+        <w:t>Sample Call:</w:t>
+      </w:r>
+    </w:p>
+    <w:p/>
+    <w:p/>
+    <w:p>
+      <w:r>
+        <w:t>url: /password</w:t>
+      </w:r>
+      <w:r>
+        <w:t>s</w:t>
+      </w:r>
+      <w:proofErr w:type="gramStart"/>
+      <w:r>
+        <w:t>/</w:t>
+      </w:r>
+      <w:r>
+        <w:t>{</w:t>
+      </w:r>
+      <w:proofErr w:type="gramEnd"/>
+      <w:r>
+        <w:t>program ID}</w:t>
+      </w:r>
+    </w:p>
+    <w:p>
+      <w:pPr>
+        <w:pStyle w:val="Heading2"/>
+      </w:pPr>
+      <w:r>
+        <w:t>GET:</w:t>
+      </w:r>
+    </w:p>
+    <w:p>
+      <w:r>
+        <w:t>Get program username and password</w:t>
+      </w:r>
+    </w:p>
+    <w:p>
+      <w:pPr>
+        <w:pStyle w:val="ListParagraph"/>
+        <w:numPr>
+          <w:ilvl w:val="0"/>
+          <w:numId w:val="3"/>
+        </w:numPr>
+      </w:pPr>
+      <w:r>
+        <w:t>Headers:</w:t>
+      </w:r>
+    </w:p>
+    <w:p>
+      <w:pPr>
+        <w:pStyle w:val="ListParagraph"/>
+      </w:pPr>
+      <w:r>
+        <w:t>Authentication</w:t>
+      </w:r>
+      <w:proofErr w:type="gramStart"/>
+      <w:r>
+        <w:t>=[</w:t>
+      </w:r>
+      <w:proofErr w:type="gramEnd"/>
+      <w:r>
+        <w:t>JWT token]</w:t>
       </w:r>
     </w:p>
     <w:p>
@@ -878,14 +1024,37 @@
         <w:pStyle w:val="ListParagraph"/>
       </w:pPr>
       <w:r>
-        <w:t>Code: 200 </w:t>
+        <w:t>Code:</w:t>
+      </w:r>
+      <w:r>
+        <w:t> 200</w:t>
       </w:r>
       <w:r>
         <w:br/>
         <w:t>Content: </w:t>
       </w:r>
       <w:r>
-        <w:t>None</w:t>
+        <w:t>{username</w:t>
+      </w:r>
+      <w:r>
+        <w:t xml:space="preserve"> : </w:t>
+      </w:r>
+      <w:r>
+        <w:t xml:space="preserve">[string], password:[string], </w:t>
+      </w:r>
+      <w:proofErr w:type="spellStart"/>
+      <w:r>
+        <w:t>S</w:t>
+      </w:r>
+      <w:r>
+        <w:t>ecLevel</w:t>
+      </w:r>
+      <w:proofErr w:type="spellEnd"/>
+      <w:r>
+        <w:t>:[string]</w:t>
+      </w:r>
+      <w:r>
+        <w:t>}</w:t>
       </w:r>
     </w:p>
     <w:p>
@@ -908,51 +1077,23 @@
           <w:numId w:val="3"/>
         </w:numPr>
       </w:pPr>
-      <w:r>
-        <w:t>Sample Call:</w:t>
-      </w:r>
-    </w:p>
-    <w:p/>
-    <w:p/>
-    <w:p>
-      <w:r>
-        <w:t>url: /password</w:t>
-      </w:r>
-      <w:r>
-        <w:t>s</w:t>
-      </w:r>
       <w:proofErr w:type="gramStart"/>
       <w:r>
-        <w:t>/</w:t>
-      </w:r>
-      <w:r>
-        <w:t>{</w:t>
+        <w:t>401 ,</w:t>
       </w:r>
       <w:proofErr w:type="gramEnd"/>
       <w:r>
-        <w:t>program ID}</w:t>
-      </w:r>
-    </w:p>
-    <w:p>
-      <w:pPr>
-        <w:pStyle w:val="Heading2"/>
-      </w:pPr>
-      <w:r>
-        <w:t>GET:</w:t>
-      </w:r>
-    </w:p>
-    <w:p>
-      <w:r>
-        <w:t>Get program username and password</w:t>
-      </w:r>
-    </w:p>
-    <w:p>
-      <w:pPr>
-        <w:pStyle w:val="ListParagraph"/>
-        <w:numPr>
-          <w:ilvl w:val="0"/>
-          <w:numId w:val="3"/>
-        </w:numPr>
+        <w:t xml:space="preserve"> when authentication level is not </w:t>
+      </w:r>
+      <w:proofErr w:type="spellStart"/>
+      <w:r>
+        <w:t>enogth</w:t>
+      </w:r>
+      <w:proofErr w:type="spellEnd"/>
+    </w:p>
+    <w:p>
+      <w:pPr>
+        <w:ind w:left="720"/>
       </w:pPr>
       <w:r>
         <w:t>Headers:</w:t>
@@ -960,92 +1101,18 @@
     </w:p>
     <w:p>
       <w:pPr>
-        <w:pStyle w:val="ListParagraph"/>
-      </w:pPr>
-      <w:r>
-        <w:t>Authentication</w:t>
-      </w:r>
-      <w:proofErr w:type="gramStart"/>
-      <w:r>
-        <w:t>=[</w:t>
-      </w:r>
-      <w:proofErr w:type="gramEnd"/>
-      <w:r>
-        <w:t>JWT token]</w:t>
-      </w:r>
-    </w:p>
-    <w:p>
-      <w:pPr>
-        <w:pStyle w:val="ListParagraph"/>
-        <w:numPr>
-          <w:ilvl w:val="0"/>
-          <w:numId w:val="3"/>
-        </w:numPr>
-      </w:pPr>
-      <w:r>
-        <w:t>Success Response:</w:t>
-      </w:r>
-    </w:p>
-    <w:p>
-      <w:pPr>
-        <w:pStyle w:val="ListParagraph"/>
-      </w:pPr>
-      <w:r>
-        <w:t>Code:</w:t>
-      </w:r>
-      <w:r>
-        <w:t> 200</w:t>
-      </w:r>
-      <w:r>
-        <w:br/>
-        <w:t>Content: </w:t>
-      </w:r>
-      <w:r>
-        <w:t>{username</w:t>
-      </w:r>
-      <w:r>
-        <w:t xml:space="preserve"> : </w:t>
-      </w:r>
-      <w:r>
-        <w:t xml:space="preserve">[string], password:[string], </w:t>
+        <w:ind w:left="720"/>
+      </w:pPr>
+      <w:r>
+        <w:tab/>
       </w:r>
       <w:proofErr w:type="spellStart"/>
       <w:r>
-        <w:t>S</w:t>
-      </w:r>
-      <w:r>
-        <w:t>ecLevel</w:t>
+        <w:t>SecLevel</w:t>
       </w:r>
       <w:proofErr w:type="spellEnd"/>
       <w:r>
-        <w:t>:[string]</w:t>
-      </w:r>
-      <w:r>
-        <w:t>}</w:t>
-      </w:r>
-    </w:p>
-    <w:p>
-      <w:pPr>
-        <w:pStyle w:val="ListParagraph"/>
-        <w:numPr>
-          <w:ilvl w:val="0"/>
-          <w:numId w:val="3"/>
-        </w:numPr>
-      </w:pPr>
-      <w:r>
-        <w:t>Error Response:</w:t>
-      </w:r>
-    </w:p>
-    <w:p>
-      <w:pPr>
-        <w:pStyle w:val="ListParagraph"/>
-        <w:numPr>
-          <w:ilvl w:val="0"/>
-          <w:numId w:val="3"/>
-        </w:numPr>
-      </w:pPr>
-      <w:r>
-        <w:t>Sample Call:</w:t>
+        <w:t>: int</w:t>
       </w:r>
     </w:p>
     <w:p>
@@ -1133,14 +1200,16 @@
     <w:p>
       <w:pPr>
         <w:pStyle w:val="ListParagraph"/>
-        <w:numPr>
-          <w:ilvl w:val="0"/>
-          <w:numId w:val="3"/>
-        </w:numPr>
       </w:pPr>
       <w:r>
         <w:t>{</w:t>
       </w:r>
+      <w:r>
+        <w:t>: </w:t>
+      </w:r>
+      <w:r>
+        <w:t>{</w:t>
+      </w:r>
       <w:proofErr w:type="gramStart"/>
       <w:r>
         <w:t>username</w:t>
@@ -1153,10 +1222,21 @@
       </w:r>
       <w:proofErr w:type="gramEnd"/>
       <w:r>
-        <w:t>string], password:[string]</w:t>
-      </w:r>
-      <w:r>
-        <w:t>}</w:t>
+        <w:t xml:space="preserve">string], password:[string], </w:t>
+      </w:r>
+      <w:proofErr w:type="spellStart"/>
+      <w:r>
+        <w:t>programID</w:t>
+      </w:r>
+      <w:proofErr w:type="spellEnd"/>
+      <w:r>
+        <w:t>:[string]</w:t>
+      </w:r>
+      <w:r>
+        <w:t xml:space="preserve"> }</w:t>
+      </w:r>
+      <w:r>
+        <w:t xml:space="preserve"> all of the fields are optional.</w:t>
       </w:r>
     </w:p>
     <w:p>
@@ -1178,36 +1258,8 @@
       <w:r>
         <w:t>Code: 200 </w:t>
       </w:r>
-      <w:r>
-        <w:br/>
-        <w:t>Content: </w:t>
-      </w:r>
-      <w:r>
-        <w:t>{username</w:t>
-      </w:r>
-      <w:r>
-        <w:t>:</w:t>
-      </w:r>
-      <w:r>
-        <w:t>[string], password:[string]</w:t>
-      </w:r>
-      <w:r>
-        <w:t xml:space="preserve">, </w:t>
-      </w:r>
-      <w:proofErr w:type="spellStart"/>
-      <w:r>
-        <w:t>programID</w:t>
-      </w:r>
-      <w:proofErr w:type="spellEnd"/>
-      <w:r>
-        <w:t>:[string]</w:t>
-      </w:r>
-      <w:r>
-        <w:t xml:space="preserve"> }</w:t>
-      </w:r>
-      <w:r>
-        <w:t xml:space="preserve"> all of the fields are optional.</w:t>
-      </w:r>
+      <w:bookmarkStart w:id="0" w:name="_GoBack"/>
+      <w:bookmarkEnd w:id="0"/>
     </w:p>
     <w:p>
       <w:pPr>
@@ -2233,6 +2285,7 @@
     <w:lsdException w:name="HTML Sample" w:semiHidden="1" w:unhideWhenUsed="1"/>
     <w:lsdException w:name="HTML Typewriter" w:semiHidden="1" w:unhideWhenUsed="1"/>
     <w:lsdException w:name="HTML Variable" w:semiHidden="1" w:unhideWhenUsed="1"/>
+    <w:lsdException w:name="Normal Table" w:semiHidden="1" w:unhideWhenUsed="1"/>
     <w:lsdException w:name="annotation subject" w:semiHidden="1" w:unhideWhenUsed="1"/>
     <w:lsdException w:name="No List" w:semiHidden="1" w:unhideWhenUsed="1"/>
     <w:lsdException w:name="Outline List 1" w:semiHidden="1" w:unhideWhenUsed="1"/>
@@ -2276,8 +2329,10 @@
     <w:lsdException w:name="Table Elegant" w:semiHidden="1" w:unhideWhenUsed="1"/>
     <w:lsdException w:name="Table Professional" w:semiHidden="1" w:unhideWhenUsed="1"/>
     <w:lsdException w:name="Table Subtle 1" w:semiHidden="1" w:unhideWhenUsed="1"/>
+    <w:lsdException w:name="Table Subtle 2" w:semiHidden="1" w:unhideWhenUsed="1"/>
     <w:lsdException w:name="Table Web 1" w:semiHidden="1" w:unhideWhenUsed="1"/>
     <w:lsdException w:name="Table Web 2" w:semiHidden="1" w:unhideWhenUsed="1"/>
+    <w:lsdException w:name="Table Web 3" w:semiHidden="1" w:unhideWhenUsed="1"/>
     <w:lsdException w:name="Balloon Text" w:semiHidden="1" w:unhideWhenUsed="1"/>
     <w:lsdException w:name="Table Grid" w:uiPriority="39"/>
     <w:lsdException w:name="Table Theme" w:semiHidden="1" w:unhideWhenUsed="1"/>
@@ -2850,6 +2905,54 @@
       <w:u w:val="single"/>
     </w:rPr>
   </w:style>
+  <w:style w:type="paragraph" w:styleId="HTMLPreformatted">
+    <w:name w:val="HTML Preformatted"/>
+    <w:basedOn w:val="Normal"/>
+    <w:link w:val="HTMLPreformattedChar"/>
+    <w:uiPriority w:val="99"/>
+    <w:semiHidden/>
+    <w:unhideWhenUsed/>
+    <w:rsid w:val="006D760C"/>
+    <w:pPr>
+      <w:tabs>
+        <w:tab w:val="left" w:pos="916"/>
+        <w:tab w:val="left" w:pos="1832"/>
+        <w:tab w:val="left" w:pos="2748"/>
+        <w:tab w:val="left" w:pos="3664"/>
+        <w:tab w:val="left" w:pos="4580"/>
+        <w:tab w:val="left" w:pos="5496"/>
+        <w:tab w:val="left" w:pos="6412"/>
+        <w:tab w:val="left" w:pos="7328"/>
+        <w:tab w:val="left" w:pos="8244"/>
+        <w:tab w:val="left" w:pos="9160"/>
+        <w:tab w:val="left" w:pos="10076"/>
+        <w:tab w:val="left" w:pos="10992"/>
+        <w:tab w:val="left" w:pos="11908"/>
+        <w:tab w:val="left" w:pos="12824"/>
+        <w:tab w:val="left" w:pos="13740"/>
+        <w:tab w:val="left" w:pos="14656"/>
+      </w:tabs>
+      <w:spacing w:after="0" w:line="240" w:lineRule="auto"/>
+    </w:pPr>
+    <w:rPr>
+      <w:rFonts w:ascii="Courier New" w:eastAsia="Times New Roman" w:hAnsi="Courier New" w:cs="Courier New"/>
+      <w:sz w:val="20"/>
+      <w:szCs w:val="20"/>
+    </w:rPr>
+  </w:style>
+  <w:style w:type="character" w:customStyle="1" w:styleId="HTMLPreformattedChar">
+    <w:name w:val="HTML Preformatted Char"/>
+    <w:basedOn w:val="DefaultParagraphFont"/>
+    <w:link w:val="HTMLPreformatted"/>
+    <w:uiPriority w:val="99"/>
+    <w:semiHidden/>
+    <w:rsid w:val="006D760C"/>
+    <w:rPr>
+      <w:rFonts w:ascii="Courier New" w:eastAsia="Times New Roman" w:hAnsi="Courier New" w:cs="Courier New"/>
+      <w:sz w:val="20"/>
+      <w:szCs w:val="20"/>
+    </w:rPr>
+  </w:style>
 </w:styles>
 </file>
 

</xml_diff>

<commit_message>
fix bags dont return the _id filed to the client fix tests bags
</commit_message>
<xml_diff>
--- a/API documentation.docx
+++ b/API documentation.docx
@@ -659,14 +659,8 @@
       <w:r>
         <w:t>{</w:t>
       </w:r>
-      <w:r>
-        <w:t xml:space="preserve">_id: </w:t>
-      </w:r>
-      <w:proofErr w:type="spellStart"/>
-      <w:r>
-        <w:t>ObjectID</w:t>
-      </w:r>
-      <w:proofErr w:type="spellEnd"/>
+      <w:bookmarkStart w:id="0" w:name="_GoBack"/>
+      <w:bookmarkEnd w:id="0"/>
     </w:p>
     <w:p>
       <w:pPr>
@@ -896,10 +890,7 @@
       </w:r>
       <w:proofErr w:type="spellEnd"/>
       <w:r>
-        <w:t>:[string]</w:t>
-      </w:r>
-      <w:r>
-        <w:t xml:space="preserve">, </w:t>
+        <w:t xml:space="preserve">:[string], </w:t>
       </w:r>
       <w:r>
         <w:t>'</w:t>
@@ -1258,8 +1249,6 @@
       <w:r>
         <w:t>Code: 200 </w:t>
       </w:r>
-      <w:bookmarkStart w:id="0" w:name="_GoBack"/>
-      <w:bookmarkEnd w:id="0"/>
     </w:p>
     <w:p>
       <w:pPr>

</xml_diff>

<commit_message>
add login uri fix bson to json bag
</commit_message>
<xml_diff>
--- a/API documentation.docx
+++ b/API documentation.docx
@@ -7,8 +7,16 @@
         <w:pStyle w:val="Heading1"/>
       </w:pPr>
       <w:r>
-        <w:t>Name: register</w:t>
-      </w:r>
+        <w:t xml:space="preserve">Name: </w:t>
+      </w:r>
+      <w:r>
+        <w:t xml:space="preserve">User </w:t>
+      </w:r>
+      <w:proofErr w:type="spellStart"/>
+      <w:r>
+        <w:t>Managent</w:t>
+      </w:r>
+      <w:proofErr w:type="spellEnd"/>
     </w:p>
     <w:p>
       <w:hyperlink r:id="rId5" w:history="1">
@@ -435,17 +443,6 @@
     </w:p>
     <w:p/>
     <w:p>
-      <w:pPr>
-        <w:pStyle w:val="Heading1"/>
-      </w:pPr>
-      <w:r>
-        <w:t xml:space="preserve">Name: </w:t>
-      </w:r>
-      <w:r>
-        <w:t>Authentication</w:t>
-      </w:r>
-    </w:p>
-    <w:p>
       <w:r>
         <w:t>url: /</w:t>
       </w:r>
@@ -535,7 +532,11 @@
       </w:r>
       <w:r>
         <w:br/>
-        <w:t xml:space="preserve">Content: { </w:t>
+        <w:t>Content</w:t>
+      </w:r>
+      <w:bookmarkStart w:id="0" w:name="_GoBack"/>
+      <w:r>
+        <w:t xml:space="preserve">: { </w:t>
       </w:r>
       <w:r>
         <w:t>Authentication</w:t>
@@ -546,6 +547,7 @@
       <w:r>
         <w:t>JWT token}</w:t>
       </w:r>
+      <w:bookmarkEnd w:id="0"/>
     </w:p>
     <w:p>
       <w:pPr>
@@ -659,8 +661,6 @@
       <w:r>
         <w:t>{</w:t>
       </w:r>
-      <w:bookmarkStart w:id="0" w:name="_GoBack"/>
-      <w:bookmarkEnd w:id="0"/>
     </w:p>
     <w:p>
       <w:pPr>

</xml_diff>